<commit_message>
[Finance Service] Withdrawal Saldo Instruktur
</commit_message>
<xml_diff>
--- a/utils/Service Communications.docx
+++ b/utils/Service Communications.docx
@@ -1145,7 +1145,25 @@
                 <w:szCs w:val="24"/>
                 <w:lang w:val="id-ID"/>
               </w:rPr>
-              <w:t>findById</w:t>
+              <w:t>find</w:t>
+            </w:r>
+            <w:r>
+              <w:rPr>
+                <w:rFonts w:ascii="Times New Roman" w:hAnsi="Times New Roman" w:cs="Times New Roman"/>
+                <w:sz w:val="24"/>
+                <w:szCs w:val="24"/>
+                <w:lang w:val="id-ID"/>
+              </w:rPr>
+              <w:t>User</w:t>
+            </w:r>
+            <w:r>
+              <w:rPr>
+                <w:rFonts w:ascii="Times New Roman" w:hAnsi="Times New Roman" w:cs="Times New Roman"/>
+                <w:sz w:val="24"/>
+                <w:szCs w:val="24"/>
+                <w:lang w:val="id-ID"/>
+              </w:rPr>
+              <w:t>ById</w:t>
             </w:r>
             <w:proofErr w:type="spellEnd"/>
             <w:r>
@@ -1651,6 +1669,7 @@
               </w:rPr>
             </w:pPr>
             <w:proofErr w:type="spellStart"/>
+            <w:proofErr w:type="gramStart"/>
             <w:r>
               <w:rPr>
                 <w:rFonts w:ascii="Times New Roman" w:hAnsi="Times New Roman" w:cs="Times New Roman"/>
@@ -1666,7 +1685,16 @@
                 <w:sz w:val="24"/>
                 <w:szCs w:val="24"/>
               </w:rPr>
-              <w:t>()</w:t>
+              <w:t>(</w:t>
+            </w:r>
+            <w:proofErr w:type="gramEnd"/>
+            <w:r>
+              <w:rPr>
+                <w:rFonts w:ascii="Times New Roman" w:hAnsi="Times New Roman" w:cs="Times New Roman"/>
+                <w:sz w:val="24"/>
+                <w:szCs w:val="24"/>
+              </w:rPr>
+              <w:t>)</w:t>
             </w:r>
           </w:p>
         </w:tc>
@@ -1896,13 +1924,46 @@
           </w:tcPr>
           <w:p>
             <w:pPr>
-              <w:spacing w:line="360" w:lineRule="auto"/>
-              <w:rPr>
-                <w:rFonts w:ascii="Times New Roman" w:hAnsi="Times New Roman" w:cs="Times New Roman"/>
-                <w:sz w:val="24"/>
-                <w:szCs w:val="24"/>
-              </w:rPr>
-            </w:pPr>
+              <w:pStyle w:val="ListParagraph"/>
+              <w:numPr>
+                <w:ilvl w:val="0"/>
+                <w:numId w:val="1"/>
+              </w:numPr>
+              <w:spacing w:line="360" w:lineRule="auto"/>
+              <w:rPr>
+                <w:rFonts w:ascii="Times New Roman" w:hAnsi="Times New Roman" w:cs="Times New Roman"/>
+                <w:sz w:val="24"/>
+                <w:szCs w:val="24"/>
+              </w:rPr>
+            </w:pPr>
+            <w:proofErr w:type="spellStart"/>
+            <w:proofErr w:type="gramStart"/>
+            <w:r>
+              <w:rPr>
+                <w:rFonts w:ascii="Times New Roman" w:hAnsi="Times New Roman" w:cs="Times New Roman"/>
+                <w:sz w:val="24"/>
+                <w:szCs w:val="24"/>
+              </w:rPr>
+              <w:t>findById</w:t>
+            </w:r>
+            <w:proofErr w:type="spellEnd"/>
+            <w:r>
+              <w:rPr>
+                <w:rFonts w:ascii="Times New Roman" w:hAnsi="Times New Roman" w:cs="Times New Roman"/>
+                <w:sz w:val="24"/>
+                <w:szCs w:val="24"/>
+              </w:rPr>
+              <w:t>(</w:t>
+            </w:r>
+            <w:proofErr w:type="gramEnd"/>
+            <w:r>
+              <w:rPr>
+                <w:rFonts w:ascii="Times New Roman" w:hAnsi="Times New Roman" w:cs="Times New Roman"/>
+                <w:sz w:val="24"/>
+                <w:szCs w:val="24"/>
+              </w:rPr>
+              <w:t>)</w:t>
+            </w:r>
           </w:p>
         </w:tc>
       </w:tr>
@@ -4421,6 +4482,7 @@
   <w:style w:type="character" w:default="1" w:styleId="DefaultParagraphFont">
     <w:name w:val="Default Paragraph Font"/>
     <w:uiPriority w:val="1"/>
+    <w:semiHidden/>
     <w:unhideWhenUsed/>
   </w:style>
   <w:style w:type="table" w:default="1" w:styleId="TableNormal">

</xml_diff>

<commit_message>
[Order Service] Manajemen Transaksi Siswa
</commit_message>
<xml_diff>
--- a/utils/Service Communications.docx
+++ b/utils/Service Communications.docx
@@ -2892,13 +2892,46 @@
           </w:tcPr>
           <w:p>
             <w:pPr>
-              <w:spacing w:line="360" w:lineRule="auto"/>
-              <w:rPr>
-                <w:rFonts w:ascii="Times New Roman" w:hAnsi="Times New Roman" w:cs="Times New Roman"/>
-                <w:sz w:val="24"/>
-                <w:szCs w:val="24"/>
-              </w:rPr>
-            </w:pPr>
+              <w:pStyle w:val="ListParagraph"/>
+              <w:numPr>
+                <w:ilvl w:val="0"/>
+                <w:numId w:val="1"/>
+              </w:numPr>
+              <w:spacing w:line="360" w:lineRule="auto"/>
+              <w:rPr>
+                <w:rFonts w:ascii="Times New Roman" w:hAnsi="Times New Roman" w:cs="Times New Roman"/>
+                <w:sz w:val="24"/>
+                <w:szCs w:val="24"/>
+              </w:rPr>
+            </w:pPr>
+            <w:proofErr w:type="spellStart"/>
+            <w:proofErr w:type="gramStart"/>
+            <w:r>
+              <w:rPr>
+                <w:rFonts w:ascii="Times New Roman" w:hAnsi="Times New Roman" w:cs="Times New Roman"/>
+                <w:sz w:val="24"/>
+                <w:szCs w:val="24"/>
+              </w:rPr>
+              <w:t>findUserById</w:t>
+            </w:r>
+            <w:proofErr w:type="spellEnd"/>
+            <w:r>
+              <w:rPr>
+                <w:rFonts w:ascii="Times New Roman" w:hAnsi="Times New Roman" w:cs="Times New Roman"/>
+                <w:sz w:val="24"/>
+                <w:szCs w:val="24"/>
+              </w:rPr>
+              <w:t>(</w:t>
+            </w:r>
+            <w:proofErr w:type="gramEnd"/>
+            <w:r>
+              <w:rPr>
+                <w:rFonts w:ascii="Times New Roman" w:hAnsi="Times New Roman" w:cs="Times New Roman"/>
+                <w:sz w:val="24"/>
+                <w:szCs w:val="24"/>
+              </w:rPr>
+              <w:t>)</w:t>
+            </w:r>
           </w:p>
         </w:tc>
       </w:tr>

</xml_diff>

<commit_message>
[QnA Service] Menyelesaikan fitur QnA di Instruktur dan Siswa
</commit_message>
<xml_diff>
--- a/utils/Service Communications.docx
+++ b/utils/Service Communications.docx
@@ -423,7 +423,6 @@
                 <w:lang w:val="id-ID"/>
               </w:rPr>
             </w:pPr>
-            <w:proofErr w:type="spellStart"/>
             <w:r>
               <w:rPr>
                 <w:rFonts w:ascii="Times New Roman" w:hAnsi="Times New Roman" w:cs="Times New Roman"/>
@@ -433,7 +432,6 @@
               </w:rPr>
               <w:t>findByUserId</w:t>
             </w:r>
-            <w:proofErr w:type="spellEnd"/>
             <w:r>
               <w:rPr>
                 <w:rFonts w:ascii="Times New Roman" w:hAnsi="Times New Roman" w:cs="Times New Roman"/>
@@ -567,6 +565,76 @@
                 <w:szCs w:val="24"/>
               </w:rPr>
               <w:t>Payment</w:t>
+            </w:r>
+          </w:p>
+        </w:tc>
+        <w:tc>
+          <w:tcPr>
+            <w:tcW w:w="4780" w:type="dxa"/>
+          </w:tcPr>
+          <w:p>
+            <w:pPr>
+              <w:spacing w:line="360" w:lineRule="auto"/>
+              <w:rPr>
+                <w:rFonts w:ascii="Times New Roman" w:hAnsi="Times New Roman" w:cs="Times New Roman"/>
+                <w:sz w:val="24"/>
+                <w:szCs w:val="24"/>
+              </w:rPr>
+            </w:pPr>
+          </w:p>
+        </w:tc>
+      </w:tr>
+      <w:tr>
+        <w:tc>
+          <w:tcPr>
+            <w:tcW w:w="545" w:type="dxa"/>
+          </w:tcPr>
+          <w:p>
+            <w:pPr>
+              <w:spacing w:line="360" w:lineRule="auto"/>
+              <w:rPr>
+                <w:rFonts w:ascii="Times New Roman" w:hAnsi="Times New Roman" w:cs="Times New Roman"/>
+                <w:sz w:val="24"/>
+                <w:szCs w:val="24"/>
+              </w:rPr>
+            </w:pPr>
+          </w:p>
+        </w:tc>
+        <w:tc>
+          <w:tcPr>
+            <w:tcW w:w="1860" w:type="dxa"/>
+          </w:tcPr>
+          <w:p>
+            <w:pPr>
+              <w:spacing w:line="360" w:lineRule="auto"/>
+              <w:rPr>
+                <w:rFonts w:ascii="Times New Roman" w:hAnsi="Times New Roman" w:cs="Times New Roman"/>
+                <w:sz w:val="24"/>
+                <w:szCs w:val="24"/>
+              </w:rPr>
+            </w:pPr>
+          </w:p>
+        </w:tc>
+        <w:tc>
+          <w:tcPr>
+            <w:tcW w:w="2165" w:type="dxa"/>
+          </w:tcPr>
+          <w:p>
+            <w:pPr>
+              <w:spacing w:line="360" w:lineRule="auto"/>
+              <w:rPr>
+                <w:rFonts w:ascii="Times New Roman" w:hAnsi="Times New Roman" w:cs="Times New Roman"/>
+                <w:sz w:val="24"/>
+                <w:szCs w:val="24"/>
+              </w:rPr>
+            </w:pPr>
+            <w:r>
+              <w:rPr>
+                <w:rFonts w:ascii="Times New Roman" w:hAnsi="Times New Roman" w:cs="Times New Roman"/>
+                <w:sz w:val="24"/>
+                <w:szCs w:val="24"/>
+              </w:rPr>
+              <w:t>Qna</w:t>
             </w:r>
           </w:p>
         </w:tc>
@@ -885,25 +953,14 @@
                 <w:lang w:val="id-ID"/>
               </w:rPr>
             </w:pPr>
-            <w:proofErr w:type="spellStart"/>
-            <w:r>
-              <w:rPr>
-                <w:rFonts w:ascii="Times New Roman" w:hAnsi="Times New Roman" w:cs="Times New Roman"/>
-                <w:sz w:val="24"/>
-                <w:szCs w:val="24"/>
-                <w:lang w:val="id-ID"/>
-              </w:rPr>
-              <w:t>findById</w:t>
-            </w:r>
-            <w:proofErr w:type="spellEnd"/>
-            <w:r>
-              <w:rPr>
-                <w:rFonts w:ascii="Times New Roman" w:hAnsi="Times New Roman" w:cs="Times New Roman"/>
-                <w:sz w:val="24"/>
-                <w:szCs w:val="24"/>
-                <w:lang w:val="id-ID"/>
-              </w:rPr>
-              <w:t>()</w:t>
+            <w:r>
+              <w:rPr>
+                <w:rFonts w:ascii="Times New Roman" w:hAnsi="Times New Roman" w:cs="Times New Roman"/>
+                <w:sz w:val="24"/>
+                <w:szCs w:val="24"/>
+                <w:lang w:val="id-ID"/>
+              </w:rPr>
+              <w:t>findById()</w:t>
             </w:r>
           </w:p>
         </w:tc>
@@ -1029,6 +1086,76 @@
                 <w:szCs w:val="24"/>
               </w:rPr>
               <w:t>Payment</w:t>
+            </w:r>
+          </w:p>
+        </w:tc>
+        <w:tc>
+          <w:tcPr>
+            <w:tcW w:w="4780" w:type="dxa"/>
+          </w:tcPr>
+          <w:p>
+            <w:pPr>
+              <w:spacing w:line="360" w:lineRule="auto"/>
+              <w:rPr>
+                <w:rFonts w:ascii="Times New Roman" w:hAnsi="Times New Roman" w:cs="Times New Roman"/>
+                <w:sz w:val="24"/>
+                <w:szCs w:val="24"/>
+              </w:rPr>
+            </w:pPr>
+          </w:p>
+        </w:tc>
+      </w:tr>
+      <w:tr>
+        <w:tc>
+          <w:tcPr>
+            <w:tcW w:w="545" w:type="dxa"/>
+          </w:tcPr>
+          <w:p>
+            <w:pPr>
+              <w:spacing w:line="360" w:lineRule="auto"/>
+              <w:rPr>
+                <w:rFonts w:ascii="Times New Roman" w:hAnsi="Times New Roman" w:cs="Times New Roman"/>
+                <w:sz w:val="24"/>
+                <w:szCs w:val="24"/>
+              </w:rPr>
+            </w:pPr>
+          </w:p>
+        </w:tc>
+        <w:tc>
+          <w:tcPr>
+            <w:tcW w:w="1860" w:type="dxa"/>
+          </w:tcPr>
+          <w:p>
+            <w:pPr>
+              <w:spacing w:line="360" w:lineRule="auto"/>
+              <w:rPr>
+                <w:rFonts w:ascii="Times New Roman" w:hAnsi="Times New Roman" w:cs="Times New Roman"/>
+                <w:sz w:val="24"/>
+                <w:szCs w:val="24"/>
+              </w:rPr>
+            </w:pPr>
+          </w:p>
+        </w:tc>
+        <w:tc>
+          <w:tcPr>
+            <w:tcW w:w="2165" w:type="dxa"/>
+          </w:tcPr>
+          <w:p>
+            <w:pPr>
+              <w:spacing w:line="360" w:lineRule="auto"/>
+              <w:rPr>
+                <w:rFonts w:ascii="Times New Roman" w:hAnsi="Times New Roman" w:cs="Times New Roman"/>
+                <w:sz w:val="24"/>
+                <w:szCs w:val="24"/>
+              </w:rPr>
+            </w:pPr>
+            <w:r>
+              <w:rPr>
+                <w:rFonts w:ascii="Times New Roman" w:hAnsi="Times New Roman" w:cs="Times New Roman"/>
+                <w:sz w:val="24"/>
+                <w:szCs w:val="24"/>
+              </w:rPr>
+              <w:t>Qna</w:t>
             </w:r>
           </w:p>
         </w:tc>
@@ -1137,7 +1264,6 @@
                 <w:lang w:val="id-ID"/>
               </w:rPr>
             </w:pPr>
-            <w:proofErr w:type="spellStart"/>
             <w:r>
               <w:rPr>
                 <w:rFonts w:ascii="Times New Roman" w:hAnsi="Times New Roman" w:cs="Times New Roman"/>
@@ -1165,7 +1291,6 @@
               </w:rPr>
               <w:t>ById</w:t>
             </w:r>
-            <w:proofErr w:type="spellEnd"/>
             <w:r>
               <w:rPr>
                 <w:rFonts w:ascii="Times New Roman" w:hAnsi="Times New Roman" w:cs="Times New Roman"/>
@@ -1251,7 +1376,6 @@
                 <w:lang w:val="id-ID"/>
               </w:rPr>
             </w:pPr>
-            <w:proofErr w:type="spellStart"/>
             <w:r>
               <w:rPr>
                 <w:rFonts w:ascii="Times New Roman" w:hAnsi="Times New Roman" w:cs="Times New Roman"/>
@@ -1261,7 +1385,6 @@
               </w:rPr>
               <w:t>findById</w:t>
             </w:r>
-            <w:proofErr w:type="spellEnd"/>
             <w:r>
               <w:rPr>
                 <w:rFonts w:ascii="Times New Roman" w:hAnsi="Times New Roman" w:cs="Times New Roman"/>
@@ -1557,7 +1680,6 @@
                 <w:lang w:val="id-ID"/>
               </w:rPr>
             </w:pPr>
-            <w:proofErr w:type="spellStart"/>
             <w:r>
               <w:rPr>
                 <w:rFonts w:ascii="Times New Roman" w:hAnsi="Times New Roman" w:cs="Times New Roman"/>
@@ -1567,7 +1689,6 @@
               </w:rPr>
               <w:t>findById</w:t>
             </w:r>
-            <w:proofErr w:type="spellEnd"/>
             <w:r>
               <w:rPr>
                 <w:rFonts w:ascii="Times New Roman" w:hAnsi="Times New Roman" w:cs="Times New Roman"/>
@@ -1594,14 +1715,6 @@
                 <w:szCs w:val="24"/>
               </w:rPr>
             </w:pPr>
-            <w:r>
-              <w:rPr>
-                <w:rFonts w:ascii="Times New Roman" w:hAnsi="Times New Roman" w:cs="Times New Roman"/>
-                <w:sz w:val="24"/>
-                <w:szCs w:val="24"/>
-              </w:rPr>
-              <w:t>4.</w:t>
-            </w:r>
           </w:p>
         </w:tc>
         <w:tc>
@@ -1617,14 +1730,6 @@
                 <w:szCs w:val="24"/>
               </w:rPr>
             </w:pPr>
-            <w:r>
-              <w:rPr>
-                <w:rFonts w:ascii="Times New Roman" w:hAnsi="Times New Roman" w:cs="Times New Roman"/>
-                <w:sz w:val="24"/>
-                <w:szCs w:val="24"/>
-              </w:rPr>
-              <w:t>Finance</w:t>
-            </w:r>
           </w:p>
         </w:tc>
         <w:tc>
@@ -1646,7 +1751,7 @@
                 <w:sz w:val="24"/>
                 <w:szCs w:val="24"/>
               </w:rPr>
-              <w:t>Authentication</w:t>
+              <w:t>Qna</w:t>
             </w:r>
           </w:p>
         </w:tc>
@@ -1666,36 +1771,9 @@
                 <w:rFonts w:ascii="Times New Roman" w:hAnsi="Times New Roman" w:cs="Times New Roman"/>
                 <w:sz w:val="24"/>
                 <w:szCs w:val="24"/>
-              </w:rPr>
-            </w:pPr>
-            <w:proofErr w:type="spellStart"/>
-            <w:proofErr w:type="gramStart"/>
-            <w:r>
-              <w:rPr>
-                <w:rFonts w:ascii="Times New Roman" w:hAnsi="Times New Roman" w:cs="Times New Roman"/>
-                <w:sz w:val="24"/>
-                <w:szCs w:val="24"/>
-              </w:rPr>
-              <w:t>findUserById</w:t>
-            </w:r>
-            <w:proofErr w:type="spellEnd"/>
-            <w:r>
-              <w:rPr>
-                <w:rFonts w:ascii="Times New Roman" w:hAnsi="Times New Roman" w:cs="Times New Roman"/>
-                <w:sz w:val="24"/>
-                <w:szCs w:val="24"/>
-              </w:rPr>
-              <w:t>(</w:t>
-            </w:r>
-            <w:proofErr w:type="gramEnd"/>
-            <w:r>
-              <w:rPr>
-                <w:rFonts w:ascii="Times New Roman" w:hAnsi="Times New Roman" w:cs="Times New Roman"/>
-                <w:sz w:val="24"/>
-                <w:szCs w:val="24"/>
-              </w:rPr>
-              <w:t>)</w:t>
-            </w:r>
+                <w:lang w:val="id-ID"/>
+              </w:rPr>
+            </w:pPr>
           </w:p>
         </w:tc>
       </w:tr>
@@ -1713,6 +1791,14 @@
                 <w:szCs w:val="24"/>
               </w:rPr>
             </w:pPr>
+            <w:r>
+              <w:rPr>
+                <w:rFonts w:ascii="Times New Roman" w:hAnsi="Times New Roman" w:cs="Times New Roman"/>
+                <w:sz w:val="24"/>
+                <w:szCs w:val="24"/>
+              </w:rPr>
+              <w:t>4.</w:t>
+            </w:r>
           </w:p>
         </w:tc>
         <w:tc>
@@ -1728,6 +1814,14 @@
                 <w:szCs w:val="24"/>
               </w:rPr>
             </w:pPr>
+            <w:r>
+              <w:rPr>
+                <w:rFonts w:ascii="Times New Roman" w:hAnsi="Times New Roman" w:cs="Times New Roman"/>
+                <w:sz w:val="24"/>
+                <w:szCs w:val="24"/>
+              </w:rPr>
+              <w:t>Finance</w:t>
+            </w:r>
           </w:p>
         </w:tc>
         <w:tc>
@@ -1749,7 +1843,7 @@
                 <w:sz w:val="24"/>
                 <w:szCs w:val="24"/>
               </w:rPr>
-              <w:t>Course</w:t>
+              <w:t>Authentication</w:t>
             </w:r>
           </w:p>
         </w:tc>
@@ -1771,25 +1865,13 @@
                 <w:szCs w:val="24"/>
               </w:rPr>
             </w:pPr>
-            <w:proofErr w:type="spellStart"/>
-            <w:r>
-              <w:rPr>
-                <w:rFonts w:ascii="Times New Roman" w:hAnsi="Times New Roman" w:cs="Times New Roman"/>
-                <w:sz w:val="24"/>
-                <w:szCs w:val="24"/>
-                <w:lang w:val="id-ID"/>
-              </w:rPr>
-              <w:t>findById</w:t>
-            </w:r>
-            <w:proofErr w:type="spellEnd"/>
-            <w:r>
-              <w:rPr>
-                <w:rFonts w:ascii="Times New Roman" w:hAnsi="Times New Roman" w:cs="Times New Roman"/>
-                <w:sz w:val="24"/>
-                <w:szCs w:val="24"/>
-                <w:lang w:val="id-ID"/>
-              </w:rPr>
-              <w:t>()</w:t>
+            <w:r>
+              <w:rPr>
+                <w:rFonts w:ascii="Times New Roman" w:hAnsi="Times New Roman" w:cs="Times New Roman"/>
+                <w:sz w:val="24"/>
+                <w:szCs w:val="24"/>
+              </w:rPr>
+              <w:t>findUserById()</w:t>
             </w:r>
           </w:p>
         </w:tc>
@@ -1844,77 +1926,7 @@
                 <w:sz w:val="24"/>
                 <w:szCs w:val="24"/>
               </w:rPr>
-              <w:t>Enrollment</w:t>
-            </w:r>
-          </w:p>
-        </w:tc>
-        <w:tc>
-          <w:tcPr>
-            <w:tcW w:w="4780" w:type="dxa"/>
-          </w:tcPr>
-          <w:p>
-            <w:pPr>
-              <w:spacing w:line="360" w:lineRule="auto"/>
-              <w:rPr>
-                <w:rFonts w:ascii="Times New Roman" w:hAnsi="Times New Roman" w:cs="Times New Roman"/>
-                <w:sz w:val="24"/>
-                <w:szCs w:val="24"/>
-              </w:rPr>
-            </w:pPr>
-          </w:p>
-        </w:tc>
-      </w:tr>
-      <w:tr>
-        <w:tc>
-          <w:tcPr>
-            <w:tcW w:w="545" w:type="dxa"/>
-          </w:tcPr>
-          <w:p>
-            <w:pPr>
-              <w:spacing w:line="360" w:lineRule="auto"/>
-              <w:rPr>
-                <w:rFonts w:ascii="Times New Roman" w:hAnsi="Times New Roman" w:cs="Times New Roman"/>
-                <w:sz w:val="24"/>
-                <w:szCs w:val="24"/>
-              </w:rPr>
-            </w:pPr>
-          </w:p>
-        </w:tc>
-        <w:tc>
-          <w:tcPr>
-            <w:tcW w:w="1860" w:type="dxa"/>
-          </w:tcPr>
-          <w:p>
-            <w:pPr>
-              <w:spacing w:line="360" w:lineRule="auto"/>
-              <w:rPr>
-                <w:rFonts w:ascii="Times New Roman" w:hAnsi="Times New Roman" w:cs="Times New Roman"/>
-                <w:sz w:val="24"/>
-                <w:szCs w:val="24"/>
-              </w:rPr>
-            </w:pPr>
-          </w:p>
-        </w:tc>
-        <w:tc>
-          <w:tcPr>
-            <w:tcW w:w="2165" w:type="dxa"/>
-          </w:tcPr>
-          <w:p>
-            <w:pPr>
-              <w:spacing w:line="360" w:lineRule="auto"/>
-              <w:rPr>
-                <w:rFonts w:ascii="Times New Roman" w:hAnsi="Times New Roman" w:cs="Times New Roman"/>
-                <w:sz w:val="24"/>
-                <w:szCs w:val="24"/>
-              </w:rPr>
-            </w:pPr>
-            <w:r>
-              <w:rPr>
-                <w:rFonts w:ascii="Times New Roman" w:hAnsi="Times New Roman" w:cs="Times New Roman"/>
-                <w:sz w:val="24"/>
-                <w:szCs w:val="24"/>
-              </w:rPr>
-              <w:t>Instructor</w:t>
+              <w:t>Course</w:t>
             </w:r>
           </w:p>
         </w:tc>
@@ -1936,33 +1948,23 @@
                 <w:szCs w:val="24"/>
               </w:rPr>
             </w:pPr>
-            <w:proofErr w:type="spellStart"/>
-            <w:proofErr w:type="gramStart"/>
-            <w:r>
-              <w:rPr>
-                <w:rFonts w:ascii="Times New Roman" w:hAnsi="Times New Roman" w:cs="Times New Roman"/>
-                <w:sz w:val="24"/>
-                <w:szCs w:val="24"/>
+            <w:r>
+              <w:rPr>
+                <w:rFonts w:ascii="Times New Roman" w:hAnsi="Times New Roman" w:cs="Times New Roman"/>
+                <w:sz w:val="24"/>
+                <w:szCs w:val="24"/>
+                <w:lang w:val="id-ID"/>
               </w:rPr>
               <w:t>findById</w:t>
             </w:r>
-            <w:proofErr w:type="spellEnd"/>
-            <w:r>
-              <w:rPr>
-                <w:rFonts w:ascii="Times New Roman" w:hAnsi="Times New Roman" w:cs="Times New Roman"/>
-                <w:sz w:val="24"/>
-                <w:szCs w:val="24"/>
-              </w:rPr>
-              <w:t>(</w:t>
-            </w:r>
-            <w:proofErr w:type="gramEnd"/>
-            <w:r>
-              <w:rPr>
-                <w:rFonts w:ascii="Times New Roman" w:hAnsi="Times New Roman" w:cs="Times New Roman"/>
-                <w:sz w:val="24"/>
-                <w:szCs w:val="24"/>
-              </w:rPr>
-              <w:t>)</w:t>
+            <w:r>
+              <w:rPr>
+                <w:rFonts w:ascii="Times New Roman" w:hAnsi="Times New Roman" w:cs="Times New Roman"/>
+                <w:sz w:val="24"/>
+                <w:szCs w:val="24"/>
+                <w:lang w:val="id-ID"/>
+              </w:rPr>
+              <w:t>()</w:t>
             </w:r>
           </w:p>
         </w:tc>
@@ -2017,23 +2019,77 @@
                 <w:sz w:val="24"/>
                 <w:szCs w:val="24"/>
               </w:rPr>
-              <w:t>O</w:t>
-            </w:r>
-            <w:r>
-              <w:rPr>
-                <w:rFonts w:ascii="Times New Roman" w:hAnsi="Times New Roman" w:cs="Times New Roman"/>
-                <w:sz w:val="24"/>
-                <w:szCs w:val="24"/>
-              </w:rPr>
-              <w:t>r</w:t>
-            </w:r>
-            <w:r>
-              <w:rPr>
-                <w:rFonts w:ascii="Times New Roman" w:hAnsi="Times New Roman" w:cs="Times New Roman"/>
-                <w:sz w:val="24"/>
-                <w:szCs w:val="24"/>
-              </w:rPr>
-              <w:t>der</w:t>
+              <w:t>Enrollment</w:t>
+            </w:r>
+          </w:p>
+        </w:tc>
+        <w:tc>
+          <w:tcPr>
+            <w:tcW w:w="4780" w:type="dxa"/>
+          </w:tcPr>
+          <w:p>
+            <w:pPr>
+              <w:spacing w:line="360" w:lineRule="auto"/>
+              <w:rPr>
+                <w:rFonts w:ascii="Times New Roman" w:hAnsi="Times New Roman" w:cs="Times New Roman"/>
+                <w:sz w:val="24"/>
+                <w:szCs w:val="24"/>
+              </w:rPr>
+            </w:pPr>
+          </w:p>
+        </w:tc>
+      </w:tr>
+      <w:tr>
+        <w:tc>
+          <w:tcPr>
+            <w:tcW w:w="545" w:type="dxa"/>
+          </w:tcPr>
+          <w:p>
+            <w:pPr>
+              <w:spacing w:line="360" w:lineRule="auto"/>
+              <w:rPr>
+                <w:rFonts w:ascii="Times New Roman" w:hAnsi="Times New Roman" w:cs="Times New Roman"/>
+                <w:sz w:val="24"/>
+                <w:szCs w:val="24"/>
+              </w:rPr>
+            </w:pPr>
+          </w:p>
+        </w:tc>
+        <w:tc>
+          <w:tcPr>
+            <w:tcW w:w="1860" w:type="dxa"/>
+          </w:tcPr>
+          <w:p>
+            <w:pPr>
+              <w:spacing w:line="360" w:lineRule="auto"/>
+              <w:rPr>
+                <w:rFonts w:ascii="Times New Roman" w:hAnsi="Times New Roman" w:cs="Times New Roman"/>
+                <w:sz w:val="24"/>
+                <w:szCs w:val="24"/>
+              </w:rPr>
+            </w:pPr>
+          </w:p>
+        </w:tc>
+        <w:tc>
+          <w:tcPr>
+            <w:tcW w:w="2165" w:type="dxa"/>
+          </w:tcPr>
+          <w:p>
+            <w:pPr>
+              <w:spacing w:line="360" w:lineRule="auto"/>
+              <w:rPr>
+                <w:rFonts w:ascii="Times New Roman" w:hAnsi="Times New Roman" w:cs="Times New Roman"/>
+                <w:sz w:val="24"/>
+                <w:szCs w:val="24"/>
+              </w:rPr>
+            </w:pPr>
+            <w:r>
+              <w:rPr>
+                <w:rFonts w:ascii="Times New Roman" w:hAnsi="Times New Roman" w:cs="Times New Roman"/>
+                <w:sz w:val="24"/>
+                <w:szCs w:val="24"/>
+              </w:rPr>
+              <w:t>Instructor</w:t>
             </w:r>
           </w:p>
         </w:tc>
@@ -2053,30 +2109,93 @@
                 <w:rFonts w:ascii="Times New Roman" w:hAnsi="Times New Roman" w:cs="Times New Roman"/>
                 <w:sz w:val="24"/>
                 <w:szCs w:val="24"/>
-                <w:lang w:val="id-ID"/>
-              </w:rPr>
-            </w:pPr>
-            <w:proofErr w:type="spellStart"/>
-            <w:r>
-              <w:rPr>
-                <w:rFonts w:ascii="Times New Roman" w:hAnsi="Times New Roman" w:cs="Times New Roman"/>
-                <w:sz w:val="24"/>
-                <w:szCs w:val="24"/>
-                <w:lang w:val="id-ID"/>
-              </w:rPr>
-              <w:t>findById</w:t>
-            </w:r>
-            <w:proofErr w:type="spellEnd"/>
-            <w:r>
-              <w:rPr>
-                <w:rFonts w:ascii="Times New Roman" w:hAnsi="Times New Roman" w:cs="Times New Roman"/>
-                <w:sz w:val="24"/>
-                <w:szCs w:val="24"/>
-                <w:lang w:val="id-ID"/>
-              </w:rPr>
-              <w:t>()</w:t>
-            </w:r>
-          </w:p>
+              </w:rPr>
+            </w:pPr>
+            <w:r>
+              <w:rPr>
+                <w:rFonts w:ascii="Times New Roman" w:hAnsi="Times New Roman" w:cs="Times New Roman"/>
+                <w:sz w:val="24"/>
+                <w:szCs w:val="24"/>
+              </w:rPr>
+              <w:t>findById()</w:t>
+            </w:r>
+          </w:p>
+        </w:tc>
+      </w:tr>
+      <w:tr>
+        <w:tc>
+          <w:tcPr>
+            <w:tcW w:w="545" w:type="dxa"/>
+          </w:tcPr>
+          <w:p>
+            <w:pPr>
+              <w:spacing w:line="360" w:lineRule="auto"/>
+              <w:rPr>
+                <w:rFonts w:ascii="Times New Roman" w:hAnsi="Times New Roman" w:cs="Times New Roman"/>
+                <w:sz w:val="24"/>
+                <w:szCs w:val="24"/>
+              </w:rPr>
+            </w:pPr>
+          </w:p>
+        </w:tc>
+        <w:tc>
+          <w:tcPr>
+            <w:tcW w:w="1860" w:type="dxa"/>
+          </w:tcPr>
+          <w:p>
+            <w:pPr>
+              <w:spacing w:line="360" w:lineRule="auto"/>
+              <w:rPr>
+                <w:rFonts w:ascii="Times New Roman" w:hAnsi="Times New Roman" w:cs="Times New Roman"/>
+                <w:sz w:val="24"/>
+                <w:szCs w:val="24"/>
+              </w:rPr>
+            </w:pPr>
+          </w:p>
+        </w:tc>
+        <w:tc>
+          <w:tcPr>
+            <w:tcW w:w="2165" w:type="dxa"/>
+          </w:tcPr>
+          <w:p>
+            <w:pPr>
+              <w:spacing w:line="360" w:lineRule="auto"/>
+              <w:rPr>
+                <w:rFonts w:ascii="Times New Roman" w:hAnsi="Times New Roman" w:cs="Times New Roman"/>
+                <w:sz w:val="24"/>
+                <w:szCs w:val="24"/>
+              </w:rPr>
+            </w:pPr>
+            <w:r>
+              <w:rPr>
+                <w:rFonts w:ascii="Times New Roman" w:hAnsi="Times New Roman" w:cs="Times New Roman"/>
+                <w:sz w:val="24"/>
+                <w:szCs w:val="24"/>
+              </w:rPr>
+              <w:t>O</w:t>
+            </w:r>
+            <w:r>
+              <w:rPr>
+                <w:rFonts w:ascii="Times New Roman" w:hAnsi="Times New Roman" w:cs="Times New Roman"/>
+                <w:sz w:val="24"/>
+                <w:szCs w:val="24"/>
+              </w:rPr>
+              <w:t>r</w:t>
+            </w:r>
+            <w:r>
+              <w:rPr>
+                <w:rFonts w:ascii="Times New Roman" w:hAnsi="Times New Roman" w:cs="Times New Roman"/>
+                <w:sz w:val="24"/>
+                <w:szCs w:val="24"/>
+              </w:rPr>
+              <w:t>der</w:t>
+            </w:r>
+          </w:p>
+        </w:tc>
+        <w:tc>
+          <w:tcPr>
+            <w:tcW w:w="4780" w:type="dxa"/>
+          </w:tcPr>
           <w:p>
             <w:pPr>
               <w:pStyle w:val="ListParagraph"/>
@@ -2092,173 +2211,16 @@
                 <w:lang w:val="id-ID"/>
               </w:rPr>
             </w:pPr>
-            <w:proofErr w:type="spellStart"/>
-            <w:r>
-              <w:rPr>
-                <w:rFonts w:ascii="Times New Roman" w:hAnsi="Times New Roman" w:cs="Times New Roman"/>
-                <w:sz w:val="24"/>
-                <w:szCs w:val="24"/>
-                <w:lang w:val="id-ID"/>
-              </w:rPr>
-              <w:t>findOrderItemById</w:t>
-            </w:r>
-            <w:proofErr w:type="spellEnd"/>
-            <w:r>
-              <w:rPr>
-                <w:rFonts w:ascii="Times New Roman" w:hAnsi="Times New Roman" w:cs="Times New Roman"/>
-                <w:sz w:val="24"/>
-                <w:szCs w:val="24"/>
-                <w:lang w:val="id-ID"/>
-              </w:rPr>
-              <w:t>()</w:t>
-            </w:r>
-          </w:p>
-        </w:tc>
-      </w:tr>
-      <w:tr>
-        <w:tc>
-          <w:tcPr>
-            <w:tcW w:w="545" w:type="dxa"/>
-          </w:tcPr>
-          <w:p>
-            <w:pPr>
-              <w:spacing w:line="360" w:lineRule="auto"/>
-              <w:rPr>
-                <w:rFonts w:ascii="Times New Roman" w:hAnsi="Times New Roman" w:cs="Times New Roman"/>
-                <w:sz w:val="24"/>
-                <w:szCs w:val="24"/>
-              </w:rPr>
-            </w:pPr>
-          </w:p>
-        </w:tc>
-        <w:tc>
-          <w:tcPr>
-            <w:tcW w:w="1860" w:type="dxa"/>
-          </w:tcPr>
-          <w:p>
-            <w:pPr>
-              <w:spacing w:line="360" w:lineRule="auto"/>
-              <w:rPr>
-                <w:rFonts w:ascii="Times New Roman" w:hAnsi="Times New Roman" w:cs="Times New Roman"/>
-                <w:sz w:val="24"/>
-                <w:szCs w:val="24"/>
-              </w:rPr>
-            </w:pPr>
-          </w:p>
-        </w:tc>
-        <w:tc>
-          <w:tcPr>
-            <w:tcW w:w="2165" w:type="dxa"/>
-          </w:tcPr>
-          <w:p>
-            <w:pPr>
-              <w:spacing w:line="360" w:lineRule="auto"/>
-              <w:rPr>
-                <w:rFonts w:ascii="Times New Roman" w:hAnsi="Times New Roman" w:cs="Times New Roman"/>
-                <w:sz w:val="24"/>
-                <w:szCs w:val="24"/>
-              </w:rPr>
-            </w:pPr>
-            <w:r>
-              <w:rPr>
-                <w:rFonts w:ascii="Times New Roman" w:hAnsi="Times New Roman" w:cs="Times New Roman"/>
-                <w:sz w:val="24"/>
-                <w:szCs w:val="24"/>
-              </w:rPr>
-              <w:t>Payment</w:t>
-            </w:r>
-          </w:p>
-        </w:tc>
-        <w:tc>
-          <w:tcPr>
-            <w:tcW w:w="4780" w:type="dxa"/>
-          </w:tcPr>
-          <w:p>
-            <w:pPr>
-              <w:spacing w:line="360" w:lineRule="auto"/>
-              <w:rPr>
-                <w:rFonts w:ascii="Times New Roman" w:hAnsi="Times New Roman" w:cs="Times New Roman"/>
-                <w:sz w:val="24"/>
-                <w:szCs w:val="24"/>
-              </w:rPr>
-            </w:pPr>
-          </w:p>
-        </w:tc>
-      </w:tr>
-      <w:tr>
-        <w:tc>
-          <w:tcPr>
-            <w:tcW w:w="545" w:type="dxa"/>
-          </w:tcPr>
-          <w:p>
-            <w:pPr>
-              <w:spacing w:line="360" w:lineRule="auto"/>
-              <w:rPr>
-                <w:rFonts w:ascii="Times New Roman" w:hAnsi="Times New Roman" w:cs="Times New Roman"/>
-                <w:sz w:val="24"/>
-                <w:szCs w:val="24"/>
-              </w:rPr>
-            </w:pPr>
-            <w:r>
-              <w:rPr>
-                <w:rFonts w:ascii="Times New Roman" w:hAnsi="Times New Roman" w:cs="Times New Roman"/>
-                <w:sz w:val="24"/>
-                <w:szCs w:val="24"/>
-              </w:rPr>
-              <w:t>5.</w:t>
-            </w:r>
-          </w:p>
-        </w:tc>
-        <w:tc>
-          <w:tcPr>
-            <w:tcW w:w="1860" w:type="dxa"/>
-          </w:tcPr>
-          <w:p>
-            <w:pPr>
-              <w:spacing w:line="360" w:lineRule="auto"/>
-              <w:rPr>
-                <w:rFonts w:ascii="Times New Roman" w:hAnsi="Times New Roman" w:cs="Times New Roman"/>
-                <w:sz w:val="24"/>
-                <w:szCs w:val="24"/>
-              </w:rPr>
-            </w:pPr>
-            <w:r>
-              <w:rPr>
-                <w:rFonts w:ascii="Times New Roman" w:hAnsi="Times New Roman" w:cs="Times New Roman"/>
-                <w:sz w:val="24"/>
-                <w:szCs w:val="24"/>
-              </w:rPr>
-              <w:t>Instructor</w:t>
-            </w:r>
-          </w:p>
-        </w:tc>
-        <w:tc>
-          <w:tcPr>
-            <w:tcW w:w="2165" w:type="dxa"/>
-          </w:tcPr>
-          <w:p>
-            <w:pPr>
-              <w:spacing w:line="360" w:lineRule="auto"/>
-              <w:rPr>
-                <w:rFonts w:ascii="Times New Roman" w:hAnsi="Times New Roman" w:cs="Times New Roman"/>
-                <w:sz w:val="24"/>
-                <w:szCs w:val="24"/>
-              </w:rPr>
-            </w:pPr>
-            <w:r>
-              <w:rPr>
-                <w:rFonts w:ascii="Times New Roman" w:hAnsi="Times New Roman" w:cs="Times New Roman"/>
-                <w:sz w:val="24"/>
-                <w:szCs w:val="24"/>
-              </w:rPr>
-              <w:t>Authentication</w:t>
-            </w:r>
-          </w:p>
-        </w:tc>
-        <w:tc>
-          <w:tcPr>
-            <w:tcW w:w="4780" w:type="dxa"/>
-          </w:tcPr>
+            <w:r>
+              <w:rPr>
+                <w:rFonts w:ascii="Times New Roman" w:hAnsi="Times New Roman" w:cs="Times New Roman"/>
+                <w:sz w:val="24"/>
+                <w:szCs w:val="24"/>
+                <w:lang w:val="id-ID"/>
+              </w:rPr>
+              <w:t>findById()</w:t>
+            </w:r>
+          </w:p>
           <w:p>
             <w:pPr>
               <w:pStyle w:val="ListParagraph"/>
@@ -2274,36 +2236,233 @@
                 <w:lang w:val="id-ID"/>
               </w:rPr>
             </w:pPr>
-            <w:proofErr w:type="spellStart"/>
-            <w:r>
-              <w:rPr>
-                <w:rFonts w:ascii="Times New Roman" w:hAnsi="Times New Roman" w:cs="Times New Roman"/>
-                <w:sz w:val="24"/>
-                <w:szCs w:val="24"/>
-                <w:lang w:val="id-ID"/>
-              </w:rPr>
-              <w:t>register</w:t>
-            </w:r>
-            <w:r>
-              <w:rPr>
-                <w:rFonts w:ascii="Times New Roman" w:hAnsi="Times New Roman" w:cs="Times New Roman"/>
-                <w:sz w:val="24"/>
-                <w:szCs w:val="24"/>
-                <w:lang w:val="id-ID"/>
-              </w:rPr>
-              <w:t>User</w:t>
-            </w:r>
-            <w:proofErr w:type="spellEnd"/>
-            <w:r>
-              <w:rPr>
-                <w:rFonts w:ascii="Times New Roman" w:hAnsi="Times New Roman" w:cs="Times New Roman"/>
-                <w:sz w:val="24"/>
-                <w:szCs w:val="24"/>
-                <w:lang w:val="id-ID"/>
-              </w:rPr>
-              <w:t>()</w:t>
-            </w:r>
-          </w:p>
+            <w:r>
+              <w:rPr>
+                <w:rFonts w:ascii="Times New Roman" w:hAnsi="Times New Roman" w:cs="Times New Roman"/>
+                <w:sz w:val="24"/>
+                <w:szCs w:val="24"/>
+                <w:lang w:val="id-ID"/>
+              </w:rPr>
+              <w:t>findOrderItemById()</w:t>
+            </w:r>
+          </w:p>
+        </w:tc>
+      </w:tr>
+      <w:tr>
+        <w:tc>
+          <w:tcPr>
+            <w:tcW w:w="545" w:type="dxa"/>
+          </w:tcPr>
+          <w:p>
+            <w:pPr>
+              <w:spacing w:line="360" w:lineRule="auto"/>
+              <w:rPr>
+                <w:rFonts w:ascii="Times New Roman" w:hAnsi="Times New Roman" w:cs="Times New Roman"/>
+                <w:sz w:val="24"/>
+                <w:szCs w:val="24"/>
+              </w:rPr>
+            </w:pPr>
+          </w:p>
+        </w:tc>
+        <w:tc>
+          <w:tcPr>
+            <w:tcW w:w="1860" w:type="dxa"/>
+          </w:tcPr>
+          <w:p>
+            <w:pPr>
+              <w:spacing w:line="360" w:lineRule="auto"/>
+              <w:rPr>
+                <w:rFonts w:ascii="Times New Roman" w:hAnsi="Times New Roman" w:cs="Times New Roman"/>
+                <w:sz w:val="24"/>
+                <w:szCs w:val="24"/>
+              </w:rPr>
+            </w:pPr>
+          </w:p>
+        </w:tc>
+        <w:tc>
+          <w:tcPr>
+            <w:tcW w:w="2165" w:type="dxa"/>
+          </w:tcPr>
+          <w:p>
+            <w:pPr>
+              <w:spacing w:line="360" w:lineRule="auto"/>
+              <w:rPr>
+                <w:rFonts w:ascii="Times New Roman" w:hAnsi="Times New Roman" w:cs="Times New Roman"/>
+                <w:sz w:val="24"/>
+                <w:szCs w:val="24"/>
+              </w:rPr>
+            </w:pPr>
+            <w:r>
+              <w:rPr>
+                <w:rFonts w:ascii="Times New Roman" w:hAnsi="Times New Roman" w:cs="Times New Roman"/>
+                <w:sz w:val="24"/>
+                <w:szCs w:val="24"/>
+              </w:rPr>
+              <w:t>Payment</w:t>
+            </w:r>
+          </w:p>
+        </w:tc>
+        <w:tc>
+          <w:tcPr>
+            <w:tcW w:w="4780" w:type="dxa"/>
+          </w:tcPr>
+          <w:p>
+            <w:pPr>
+              <w:spacing w:line="360" w:lineRule="auto"/>
+              <w:rPr>
+                <w:rFonts w:ascii="Times New Roman" w:hAnsi="Times New Roman" w:cs="Times New Roman"/>
+                <w:sz w:val="24"/>
+                <w:szCs w:val="24"/>
+              </w:rPr>
+            </w:pPr>
+          </w:p>
+        </w:tc>
+      </w:tr>
+      <w:tr>
+        <w:tc>
+          <w:tcPr>
+            <w:tcW w:w="545" w:type="dxa"/>
+          </w:tcPr>
+          <w:p>
+            <w:pPr>
+              <w:spacing w:line="360" w:lineRule="auto"/>
+              <w:rPr>
+                <w:rFonts w:ascii="Times New Roman" w:hAnsi="Times New Roman" w:cs="Times New Roman"/>
+                <w:sz w:val="24"/>
+                <w:szCs w:val="24"/>
+              </w:rPr>
+            </w:pPr>
+          </w:p>
+        </w:tc>
+        <w:tc>
+          <w:tcPr>
+            <w:tcW w:w="1860" w:type="dxa"/>
+          </w:tcPr>
+          <w:p>
+            <w:pPr>
+              <w:spacing w:line="360" w:lineRule="auto"/>
+              <w:rPr>
+                <w:rFonts w:ascii="Times New Roman" w:hAnsi="Times New Roman" w:cs="Times New Roman"/>
+                <w:sz w:val="24"/>
+                <w:szCs w:val="24"/>
+              </w:rPr>
+            </w:pPr>
+          </w:p>
+        </w:tc>
+        <w:tc>
+          <w:tcPr>
+            <w:tcW w:w="2165" w:type="dxa"/>
+          </w:tcPr>
+          <w:p>
+            <w:pPr>
+              <w:spacing w:line="360" w:lineRule="auto"/>
+              <w:rPr>
+                <w:rFonts w:ascii="Times New Roman" w:hAnsi="Times New Roman" w:cs="Times New Roman"/>
+                <w:sz w:val="24"/>
+                <w:szCs w:val="24"/>
+              </w:rPr>
+            </w:pPr>
+            <w:r>
+              <w:rPr>
+                <w:rFonts w:ascii="Times New Roman" w:hAnsi="Times New Roman" w:cs="Times New Roman"/>
+                <w:sz w:val="24"/>
+                <w:szCs w:val="24"/>
+              </w:rPr>
+              <w:t>Qna</w:t>
+            </w:r>
+          </w:p>
+        </w:tc>
+        <w:tc>
+          <w:tcPr>
+            <w:tcW w:w="4780" w:type="dxa"/>
+          </w:tcPr>
+          <w:p>
+            <w:pPr>
+              <w:spacing w:line="360" w:lineRule="auto"/>
+              <w:rPr>
+                <w:rFonts w:ascii="Times New Roman" w:hAnsi="Times New Roman" w:cs="Times New Roman"/>
+                <w:sz w:val="24"/>
+                <w:szCs w:val="24"/>
+              </w:rPr>
+            </w:pPr>
+          </w:p>
+        </w:tc>
+      </w:tr>
+      <w:tr>
+        <w:tc>
+          <w:tcPr>
+            <w:tcW w:w="545" w:type="dxa"/>
+          </w:tcPr>
+          <w:p>
+            <w:pPr>
+              <w:spacing w:line="360" w:lineRule="auto"/>
+              <w:rPr>
+                <w:rFonts w:ascii="Times New Roman" w:hAnsi="Times New Roman" w:cs="Times New Roman"/>
+                <w:sz w:val="24"/>
+                <w:szCs w:val="24"/>
+              </w:rPr>
+            </w:pPr>
+            <w:r>
+              <w:rPr>
+                <w:rFonts w:ascii="Times New Roman" w:hAnsi="Times New Roman" w:cs="Times New Roman"/>
+                <w:sz w:val="24"/>
+                <w:szCs w:val="24"/>
+              </w:rPr>
+              <w:lastRenderedPageBreak/>
+              <w:t>5.</w:t>
+            </w:r>
+          </w:p>
+        </w:tc>
+        <w:tc>
+          <w:tcPr>
+            <w:tcW w:w="1860" w:type="dxa"/>
+          </w:tcPr>
+          <w:p>
+            <w:pPr>
+              <w:spacing w:line="360" w:lineRule="auto"/>
+              <w:rPr>
+                <w:rFonts w:ascii="Times New Roman" w:hAnsi="Times New Roman" w:cs="Times New Roman"/>
+                <w:sz w:val="24"/>
+                <w:szCs w:val="24"/>
+              </w:rPr>
+            </w:pPr>
+            <w:r>
+              <w:rPr>
+                <w:rFonts w:ascii="Times New Roman" w:hAnsi="Times New Roman" w:cs="Times New Roman"/>
+                <w:sz w:val="24"/>
+                <w:szCs w:val="24"/>
+              </w:rPr>
+              <w:t>Instructor</w:t>
+            </w:r>
+          </w:p>
+        </w:tc>
+        <w:tc>
+          <w:tcPr>
+            <w:tcW w:w="2165" w:type="dxa"/>
+          </w:tcPr>
+          <w:p>
+            <w:pPr>
+              <w:spacing w:line="360" w:lineRule="auto"/>
+              <w:rPr>
+                <w:rFonts w:ascii="Times New Roman" w:hAnsi="Times New Roman" w:cs="Times New Roman"/>
+                <w:sz w:val="24"/>
+                <w:szCs w:val="24"/>
+              </w:rPr>
+            </w:pPr>
+            <w:r>
+              <w:rPr>
+                <w:rFonts w:ascii="Times New Roman" w:hAnsi="Times New Roman" w:cs="Times New Roman"/>
+                <w:sz w:val="24"/>
+                <w:szCs w:val="24"/>
+              </w:rPr>
+              <w:t>Authentication</w:t>
+            </w:r>
+          </w:p>
+        </w:tc>
+        <w:tc>
+          <w:tcPr>
+            <w:tcW w:w="4780" w:type="dxa"/>
+          </w:tcPr>
           <w:p>
             <w:pPr>
               <w:pStyle w:val="ListParagraph"/>
@@ -2319,17 +2478,24 @@
                 <w:lang w:val="id-ID"/>
               </w:rPr>
             </w:pPr>
-            <w:proofErr w:type="spellStart"/>
-            <w:r>
-              <w:rPr>
-                <w:rFonts w:ascii="Times New Roman" w:hAnsi="Times New Roman" w:cs="Times New Roman"/>
-                <w:sz w:val="24"/>
-                <w:szCs w:val="24"/>
-                <w:lang w:val="id-ID"/>
-              </w:rPr>
-              <w:t>findUserById</w:t>
-            </w:r>
-            <w:proofErr w:type="spellEnd"/>
+            <w:r>
+              <w:rPr>
+                <w:rFonts w:ascii="Times New Roman" w:hAnsi="Times New Roman" w:cs="Times New Roman"/>
+                <w:sz w:val="24"/>
+                <w:szCs w:val="24"/>
+                <w:lang w:val="id-ID"/>
+              </w:rPr>
+              <w:t>register</w:t>
+            </w:r>
+            <w:r>
+              <w:rPr>
+                <w:rFonts w:ascii="Times New Roman" w:hAnsi="Times New Roman" w:cs="Times New Roman"/>
+                <w:sz w:val="24"/>
+                <w:szCs w:val="24"/>
+                <w:lang w:val="id-ID"/>
+              </w:rPr>
+              <w:t>User</w:t>
+            </w:r>
             <w:r>
               <w:rPr>
                 <w:rFonts w:ascii="Times New Roman" w:hAnsi="Times New Roman" w:cs="Times New Roman"/>
@@ -2355,87 +2521,16 @@
                 <w:lang w:val="id-ID"/>
               </w:rPr>
             </w:pPr>
-            <w:proofErr w:type="spellStart"/>
-            <w:r>
-              <w:rPr>
-                <w:rFonts w:ascii="Times New Roman" w:hAnsi="Times New Roman" w:cs="Times New Roman"/>
-                <w:sz w:val="24"/>
-                <w:szCs w:val="24"/>
-                <w:lang w:val="id-ID"/>
-              </w:rPr>
-              <w:t>updateUser</w:t>
-            </w:r>
-            <w:proofErr w:type="spellEnd"/>
-            <w:r>
-              <w:rPr>
-                <w:rFonts w:ascii="Times New Roman" w:hAnsi="Times New Roman" w:cs="Times New Roman"/>
-                <w:sz w:val="24"/>
-                <w:szCs w:val="24"/>
-                <w:lang w:val="id-ID"/>
-              </w:rPr>
-              <w:t>()</w:t>
-            </w:r>
-          </w:p>
-        </w:tc>
-      </w:tr>
-      <w:tr>
-        <w:tc>
-          <w:tcPr>
-            <w:tcW w:w="545" w:type="dxa"/>
-          </w:tcPr>
-          <w:p>
-            <w:pPr>
-              <w:spacing w:line="360" w:lineRule="auto"/>
-              <w:rPr>
-                <w:rFonts w:ascii="Times New Roman" w:hAnsi="Times New Roman" w:cs="Times New Roman"/>
-                <w:sz w:val="24"/>
-                <w:szCs w:val="24"/>
-              </w:rPr>
-            </w:pPr>
-          </w:p>
-        </w:tc>
-        <w:tc>
-          <w:tcPr>
-            <w:tcW w:w="1860" w:type="dxa"/>
-          </w:tcPr>
-          <w:p>
-            <w:pPr>
-              <w:spacing w:line="360" w:lineRule="auto"/>
-              <w:rPr>
-                <w:rFonts w:ascii="Times New Roman" w:hAnsi="Times New Roman" w:cs="Times New Roman"/>
-                <w:sz w:val="24"/>
-                <w:szCs w:val="24"/>
-              </w:rPr>
-            </w:pPr>
-          </w:p>
-        </w:tc>
-        <w:tc>
-          <w:tcPr>
-            <w:tcW w:w="2165" w:type="dxa"/>
-          </w:tcPr>
-          <w:p>
-            <w:pPr>
-              <w:spacing w:line="360" w:lineRule="auto"/>
-              <w:rPr>
-                <w:rFonts w:ascii="Times New Roman" w:hAnsi="Times New Roman" w:cs="Times New Roman"/>
-                <w:sz w:val="24"/>
-                <w:szCs w:val="24"/>
-              </w:rPr>
-            </w:pPr>
-            <w:r>
-              <w:rPr>
-                <w:rFonts w:ascii="Times New Roman" w:hAnsi="Times New Roman" w:cs="Times New Roman"/>
-                <w:sz w:val="24"/>
-                <w:szCs w:val="24"/>
-              </w:rPr>
-              <w:t>Course</w:t>
-            </w:r>
-          </w:p>
-        </w:tc>
-        <w:tc>
-          <w:tcPr>
-            <w:tcW w:w="4780" w:type="dxa"/>
-          </w:tcPr>
+            <w:r>
+              <w:rPr>
+                <w:rFonts w:ascii="Times New Roman" w:hAnsi="Times New Roman" w:cs="Times New Roman"/>
+                <w:sz w:val="24"/>
+                <w:szCs w:val="24"/>
+                <w:lang w:val="id-ID"/>
+              </w:rPr>
+              <w:t>findUserById()</w:t>
+            </w:r>
+          </w:p>
           <w:p>
             <w:pPr>
               <w:pStyle w:val="ListParagraph"/>
@@ -2451,17 +2546,15 @@
                 <w:lang w:val="id-ID"/>
               </w:rPr>
             </w:pPr>
-            <w:proofErr w:type="spellStart"/>
-            <w:r>
-              <w:rPr>
-                <w:rFonts w:ascii="Times New Roman" w:hAnsi="Times New Roman" w:cs="Times New Roman"/>
-                <w:sz w:val="24"/>
-                <w:szCs w:val="24"/>
-                <w:lang w:val="id-ID"/>
-              </w:rPr>
-              <w:t>findById</w:t>
-            </w:r>
-            <w:proofErr w:type="spellEnd"/>
+            <w:r>
+              <w:rPr>
+                <w:rFonts w:ascii="Times New Roman" w:hAnsi="Times New Roman" w:cs="Times New Roman"/>
+                <w:sz w:val="24"/>
+                <w:szCs w:val="24"/>
+                <w:lang w:val="id-ID"/>
+              </w:rPr>
+              <w:t>updateUser</w:t>
+            </w:r>
             <w:r>
               <w:rPr>
                 <w:rFonts w:ascii="Times New Roman" w:hAnsi="Times New Roman" w:cs="Times New Roman"/>
@@ -2524,147 +2617,7 @@
                 <w:sz w:val="24"/>
                 <w:szCs w:val="24"/>
               </w:rPr>
-              <w:t>Enrollment</w:t>
-            </w:r>
-          </w:p>
-        </w:tc>
-        <w:tc>
-          <w:tcPr>
-            <w:tcW w:w="4780" w:type="dxa"/>
-          </w:tcPr>
-          <w:p>
-            <w:pPr>
-              <w:spacing w:line="360" w:lineRule="auto"/>
-              <w:rPr>
-                <w:rFonts w:ascii="Times New Roman" w:hAnsi="Times New Roman" w:cs="Times New Roman"/>
-                <w:sz w:val="24"/>
-                <w:szCs w:val="24"/>
-              </w:rPr>
-            </w:pPr>
-          </w:p>
-        </w:tc>
-      </w:tr>
-      <w:tr>
-        <w:tc>
-          <w:tcPr>
-            <w:tcW w:w="545" w:type="dxa"/>
-          </w:tcPr>
-          <w:p>
-            <w:pPr>
-              <w:spacing w:line="360" w:lineRule="auto"/>
-              <w:rPr>
-                <w:rFonts w:ascii="Times New Roman" w:hAnsi="Times New Roman" w:cs="Times New Roman"/>
-                <w:sz w:val="24"/>
-                <w:szCs w:val="24"/>
-              </w:rPr>
-            </w:pPr>
-          </w:p>
-        </w:tc>
-        <w:tc>
-          <w:tcPr>
-            <w:tcW w:w="1860" w:type="dxa"/>
-          </w:tcPr>
-          <w:p>
-            <w:pPr>
-              <w:spacing w:line="360" w:lineRule="auto"/>
-              <w:rPr>
-                <w:rFonts w:ascii="Times New Roman" w:hAnsi="Times New Roman" w:cs="Times New Roman"/>
-                <w:sz w:val="24"/>
-                <w:szCs w:val="24"/>
-              </w:rPr>
-            </w:pPr>
-          </w:p>
-        </w:tc>
-        <w:tc>
-          <w:tcPr>
-            <w:tcW w:w="2165" w:type="dxa"/>
-          </w:tcPr>
-          <w:p>
-            <w:pPr>
-              <w:spacing w:line="360" w:lineRule="auto"/>
-              <w:rPr>
-                <w:rFonts w:ascii="Times New Roman" w:hAnsi="Times New Roman" w:cs="Times New Roman"/>
-                <w:sz w:val="24"/>
-                <w:szCs w:val="24"/>
-              </w:rPr>
-            </w:pPr>
-            <w:r>
-              <w:rPr>
-                <w:rFonts w:ascii="Times New Roman" w:hAnsi="Times New Roman" w:cs="Times New Roman"/>
-                <w:sz w:val="24"/>
-                <w:szCs w:val="24"/>
-              </w:rPr>
-              <w:t>Finance</w:t>
-            </w:r>
-          </w:p>
-        </w:tc>
-        <w:tc>
-          <w:tcPr>
-            <w:tcW w:w="4780" w:type="dxa"/>
-          </w:tcPr>
-          <w:p>
-            <w:pPr>
-              <w:spacing w:line="360" w:lineRule="auto"/>
-              <w:rPr>
-                <w:rFonts w:ascii="Times New Roman" w:hAnsi="Times New Roman" w:cs="Times New Roman"/>
-                <w:sz w:val="24"/>
-                <w:szCs w:val="24"/>
-              </w:rPr>
-            </w:pPr>
-          </w:p>
-        </w:tc>
-      </w:tr>
-      <w:tr>
-        <w:tc>
-          <w:tcPr>
-            <w:tcW w:w="545" w:type="dxa"/>
-          </w:tcPr>
-          <w:p>
-            <w:pPr>
-              <w:spacing w:line="360" w:lineRule="auto"/>
-              <w:rPr>
-                <w:rFonts w:ascii="Times New Roman" w:hAnsi="Times New Roman" w:cs="Times New Roman"/>
-                <w:sz w:val="24"/>
-                <w:szCs w:val="24"/>
-              </w:rPr>
-            </w:pPr>
-          </w:p>
-        </w:tc>
-        <w:tc>
-          <w:tcPr>
-            <w:tcW w:w="1860" w:type="dxa"/>
-          </w:tcPr>
-          <w:p>
-            <w:pPr>
-              <w:spacing w:line="360" w:lineRule="auto"/>
-              <w:rPr>
-                <w:rFonts w:ascii="Times New Roman" w:hAnsi="Times New Roman" w:cs="Times New Roman"/>
-                <w:sz w:val="24"/>
-                <w:szCs w:val="24"/>
-              </w:rPr>
-            </w:pPr>
-          </w:p>
-        </w:tc>
-        <w:tc>
-          <w:tcPr>
-            <w:tcW w:w="2165" w:type="dxa"/>
-          </w:tcPr>
-          <w:p>
-            <w:pPr>
-              <w:spacing w:line="360" w:lineRule="auto"/>
-              <w:rPr>
-                <w:rFonts w:ascii="Times New Roman" w:hAnsi="Times New Roman" w:cs="Times New Roman"/>
-                <w:sz w:val="24"/>
-                <w:szCs w:val="24"/>
-              </w:rPr>
-            </w:pPr>
-            <w:r>
-              <w:rPr>
-                <w:rFonts w:ascii="Times New Roman" w:hAnsi="Times New Roman" w:cs="Times New Roman"/>
-                <w:sz w:val="24"/>
-                <w:szCs w:val="24"/>
-              </w:rPr>
-              <w:t>Order</w:t>
+              <w:t>Course</w:t>
             </w:r>
           </w:p>
         </w:tc>
@@ -2687,7 +2640,6 @@
                 <w:lang w:val="id-ID"/>
               </w:rPr>
             </w:pPr>
-            <w:proofErr w:type="spellStart"/>
             <w:r>
               <w:rPr>
                 <w:rFonts w:ascii="Times New Roman" w:hAnsi="Times New Roman" w:cs="Times New Roman"/>
@@ -2697,7 +2649,6 @@
               </w:rPr>
               <w:t>findById</w:t>
             </w:r>
-            <w:proofErr w:type="spellEnd"/>
             <w:r>
               <w:rPr>
                 <w:rFonts w:ascii="Times New Roman" w:hAnsi="Times New Roman" w:cs="Times New Roman"/>
@@ -2723,17 +2674,15 @@
                 <w:lang w:val="id-ID"/>
               </w:rPr>
             </w:pPr>
-            <w:proofErr w:type="spellStart"/>
-            <w:r>
-              <w:rPr>
-                <w:rFonts w:ascii="Times New Roman" w:hAnsi="Times New Roman" w:cs="Times New Roman"/>
-                <w:sz w:val="24"/>
-                <w:szCs w:val="24"/>
-                <w:lang w:val="id-ID"/>
-              </w:rPr>
-              <w:t>findOrderItemById</w:t>
-            </w:r>
-            <w:proofErr w:type="spellEnd"/>
+            <w:r>
+              <w:rPr>
+                <w:rFonts w:ascii="Times New Roman" w:hAnsi="Times New Roman" w:cs="Times New Roman"/>
+                <w:sz w:val="24"/>
+                <w:szCs w:val="24"/>
+                <w:lang w:val="id-ID"/>
+              </w:rPr>
+              <w:t>instructorCourseOverview</w:t>
+            </w:r>
             <w:r>
               <w:rPr>
                 <w:rFonts w:ascii="Times New Roman" w:hAnsi="Times New Roman" w:cs="Times New Roman"/>
@@ -2775,6 +2724,14 @@
                 <w:szCs w:val="24"/>
               </w:rPr>
             </w:pPr>
+            <w:r>
+              <w:rPr>
+                <w:rFonts w:ascii="Times New Roman" w:hAnsi="Times New Roman" w:cs="Times New Roman"/>
+                <w:sz w:val="24"/>
+                <w:szCs w:val="24"/>
+              </w:rPr>
+              <w:t xml:space="preserve"> </w:t>
+            </w:r>
           </w:p>
         </w:tc>
         <w:tc>
@@ -2796,7 +2753,7 @@
                 <w:sz w:val="24"/>
                 <w:szCs w:val="24"/>
               </w:rPr>
-              <w:t>Payment</w:t>
+              <w:t>Enrollment</w:t>
             </w:r>
           </w:p>
         </w:tc>
@@ -2830,14 +2787,6 @@
                 <w:szCs w:val="24"/>
               </w:rPr>
             </w:pPr>
-            <w:r>
-              <w:rPr>
-                <w:rFonts w:ascii="Times New Roman" w:hAnsi="Times New Roman" w:cs="Times New Roman"/>
-                <w:sz w:val="24"/>
-                <w:szCs w:val="24"/>
-              </w:rPr>
-              <w:t>6.</w:t>
-            </w:r>
           </w:p>
         </w:tc>
         <w:tc>
@@ -2853,6 +2802,91 @@
                 <w:szCs w:val="24"/>
               </w:rPr>
             </w:pPr>
+          </w:p>
+        </w:tc>
+        <w:tc>
+          <w:tcPr>
+            <w:tcW w:w="2165" w:type="dxa"/>
+          </w:tcPr>
+          <w:p>
+            <w:pPr>
+              <w:spacing w:line="360" w:lineRule="auto"/>
+              <w:rPr>
+                <w:rFonts w:ascii="Times New Roman" w:hAnsi="Times New Roman" w:cs="Times New Roman"/>
+                <w:sz w:val="24"/>
+                <w:szCs w:val="24"/>
+              </w:rPr>
+            </w:pPr>
+            <w:r>
+              <w:rPr>
+                <w:rFonts w:ascii="Times New Roman" w:hAnsi="Times New Roman" w:cs="Times New Roman"/>
+                <w:sz w:val="24"/>
+                <w:szCs w:val="24"/>
+              </w:rPr>
+              <w:t>Finance</w:t>
+            </w:r>
+          </w:p>
+        </w:tc>
+        <w:tc>
+          <w:tcPr>
+            <w:tcW w:w="4780" w:type="dxa"/>
+          </w:tcPr>
+          <w:p>
+            <w:pPr>
+              <w:spacing w:line="360" w:lineRule="auto"/>
+              <w:rPr>
+                <w:rFonts w:ascii="Times New Roman" w:hAnsi="Times New Roman" w:cs="Times New Roman"/>
+                <w:sz w:val="24"/>
+                <w:szCs w:val="24"/>
+              </w:rPr>
+            </w:pPr>
+          </w:p>
+        </w:tc>
+      </w:tr>
+      <w:tr>
+        <w:tc>
+          <w:tcPr>
+            <w:tcW w:w="545" w:type="dxa"/>
+          </w:tcPr>
+          <w:p>
+            <w:pPr>
+              <w:spacing w:line="360" w:lineRule="auto"/>
+              <w:rPr>
+                <w:rFonts w:ascii="Times New Roman" w:hAnsi="Times New Roman" w:cs="Times New Roman"/>
+                <w:sz w:val="24"/>
+                <w:szCs w:val="24"/>
+              </w:rPr>
+            </w:pPr>
+          </w:p>
+        </w:tc>
+        <w:tc>
+          <w:tcPr>
+            <w:tcW w:w="1860" w:type="dxa"/>
+          </w:tcPr>
+          <w:p>
+            <w:pPr>
+              <w:spacing w:line="360" w:lineRule="auto"/>
+              <w:rPr>
+                <w:rFonts w:ascii="Times New Roman" w:hAnsi="Times New Roman" w:cs="Times New Roman"/>
+                <w:sz w:val="24"/>
+                <w:szCs w:val="24"/>
+              </w:rPr>
+            </w:pPr>
+          </w:p>
+        </w:tc>
+        <w:tc>
+          <w:tcPr>
+            <w:tcW w:w="2165" w:type="dxa"/>
+          </w:tcPr>
+          <w:p>
+            <w:pPr>
+              <w:spacing w:line="360" w:lineRule="auto"/>
+              <w:rPr>
+                <w:rFonts w:ascii="Times New Roman" w:hAnsi="Times New Roman" w:cs="Times New Roman"/>
+                <w:sz w:val="24"/>
+                <w:szCs w:val="24"/>
+              </w:rPr>
+            </w:pPr>
             <w:r>
               <w:rPr>
                 <w:rFonts w:ascii="Times New Roman" w:hAnsi="Times New Roman" w:cs="Times New Roman"/>
@@ -2860,29 +2894,6 @@
                 <w:szCs w:val="24"/>
               </w:rPr>
               <w:t>Order</w:t>
-            </w:r>
-          </w:p>
-        </w:tc>
-        <w:tc>
-          <w:tcPr>
-            <w:tcW w:w="2165" w:type="dxa"/>
-          </w:tcPr>
-          <w:p>
-            <w:pPr>
-              <w:spacing w:line="360" w:lineRule="auto"/>
-              <w:rPr>
-                <w:rFonts w:ascii="Times New Roman" w:hAnsi="Times New Roman" w:cs="Times New Roman"/>
-                <w:sz w:val="24"/>
-                <w:szCs w:val="24"/>
-              </w:rPr>
-            </w:pPr>
-            <w:r>
-              <w:rPr>
-                <w:rFonts w:ascii="Times New Roman" w:hAnsi="Times New Roman" w:cs="Times New Roman"/>
-                <w:sz w:val="24"/>
-                <w:szCs w:val="24"/>
-              </w:rPr>
-              <w:t>Authentication</w:t>
             </w:r>
           </w:p>
         </w:tc>
@@ -2902,167 +2913,19 @@
                 <w:rFonts w:ascii="Times New Roman" w:hAnsi="Times New Roman" w:cs="Times New Roman"/>
                 <w:sz w:val="24"/>
                 <w:szCs w:val="24"/>
-              </w:rPr>
-            </w:pPr>
-            <w:proofErr w:type="spellStart"/>
-            <w:proofErr w:type="gramStart"/>
-            <w:r>
-              <w:rPr>
-                <w:rFonts w:ascii="Times New Roman" w:hAnsi="Times New Roman" w:cs="Times New Roman"/>
-                <w:sz w:val="24"/>
-                <w:szCs w:val="24"/>
-              </w:rPr>
-              <w:t>findUserById</w:t>
-            </w:r>
-            <w:proofErr w:type="spellEnd"/>
-            <w:r>
-              <w:rPr>
-                <w:rFonts w:ascii="Times New Roman" w:hAnsi="Times New Roman" w:cs="Times New Roman"/>
-                <w:sz w:val="24"/>
-                <w:szCs w:val="24"/>
-              </w:rPr>
-              <w:t>(</w:t>
-            </w:r>
-            <w:proofErr w:type="gramEnd"/>
-            <w:r>
-              <w:rPr>
-                <w:rFonts w:ascii="Times New Roman" w:hAnsi="Times New Roman" w:cs="Times New Roman"/>
-                <w:sz w:val="24"/>
-                <w:szCs w:val="24"/>
-              </w:rPr>
-              <w:t>)</w:t>
-            </w:r>
-          </w:p>
-        </w:tc>
-      </w:tr>
-      <w:tr>
-        <w:tc>
-          <w:tcPr>
-            <w:tcW w:w="545" w:type="dxa"/>
-          </w:tcPr>
-          <w:p>
-            <w:pPr>
-              <w:spacing w:line="360" w:lineRule="auto"/>
-              <w:rPr>
-                <w:rFonts w:ascii="Times New Roman" w:hAnsi="Times New Roman" w:cs="Times New Roman"/>
-                <w:sz w:val="24"/>
-                <w:szCs w:val="24"/>
-              </w:rPr>
-            </w:pPr>
-          </w:p>
-        </w:tc>
-        <w:tc>
-          <w:tcPr>
-            <w:tcW w:w="1860" w:type="dxa"/>
-          </w:tcPr>
-          <w:p>
-            <w:pPr>
-              <w:spacing w:line="360" w:lineRule="auto"/>
-              <w:rPr>
-                <w:rFonts w:ascii="Times New Roman" w:hAnsi="Times New Roman" w:cs="Times New Roman"/>
-                <w:sz w:val="24"/>
-                <w:szCs w:val="24"/>
-              </w:rPr>
-            </w:pPr>
-          </w:p>
-        </w:tc>
-        <w:tc>
-          <w:tcPr>
-            <w:tcW w:w="2165" w:type="dxa"/>
-          </w:tcPr>
-          <w:p>
-            <w:pPr>
-              <w:spacing w:line="360" w:lineRule="auto"/>
-              <w:rPr>
-                <w:rFonts w:ascii="Times New Roman" w:hAnsi="Times New Roman" w:cs="Times New Roman"/>
-                <w:sz w:val="24"/>
-                <w:szCs w:val="24"/>
-              </w:rPr>
-            </w:pPr>
-            <w:r>
-              <w:rPr>
-                <w:rFonts w:ascii="Times New Roman" w:hAnsi="Times New Roman" w:cs="Times New Roman"/>
-                <w:sz w:val="24"/>
-                <w:szCs w:val="24"/>
-              </w:rPr>
-              <w:t>Course</w:t>
-            </w:r>
-          </w:p>
-        </w:tc>
-        <w:tc>
-          <w:tcPr>
-            <w:tcW w:w="4780" w:type="dxa"/>
-          </w:tcPr>
-          <w:p>
-            <w:pPr>
-              <w:spacing w:line="360" w:lineRule="auto"/>
-              <w:rPr>
-                <w:rFonts w:ascii="Times New Roman" w:hAnsi="Times New Roman" w:cs="Times New Roman"/>
-                <w:sz w:val="24"/>
-                <w:szCs w:val="24"/>
-              </w:rPr>
-            </w:pPr>
-          </w:p>
-        </w:tc>
-      </w:tr>
-      <w:tr>
-        <w:tc>
-          <w:tcPr>
-            <w:tcW w:w="545" w:type="dxa"/>
-          </w:tcPr>
-          <w:p>
-            <w:pPr>
-              <w:spacing w:line="360" w:lineRule="auto"/>
-              <w:rPr>
-                <w:rFonts w:ascii="Times New Roman" w:hAnsi="Times New Roman" w:cs="Times New Roman"/>
-                <w:sz w:val="24"/>
-                <w:szCs w:val="24"/>
-              </w:rPr>
-            </w:pPr>
-          </w:p>
-        </w:tc>
-        <w:tc>
-          <w:tcPr>
-            <w:tcW w:w="1860" w:type="dxa"/>
-          </w:tcPr>
-          <w:p>
-            <w:pPr>
-              <w:spacing w:line="360" w:lineRule="auto"/>
-              <w:rPr>
-                <w:rFonts w:ascii="Times New Roman" w:hAnsi="Times New Roman" w:cs="Times New Roman"/>
-                <w:sz w:val="24"/>
-                <w:szCs w:val="24"/>
-              </w:rPr>
-            </w:pPr>
-          </w:p>
-        </w:tc>
-        <w:tc>
-          <w:tcPr>
-            <w:tcW w:w="2165" w:type="dxa"/>
-          </w:tcPr>
-          <w:p>
-            <w:pPr>
-              <w:spacing w:line="360" w:lineRule="auto"/>
-              <w:rPr>
-                <w:rFonts w:ascii="Times New Roman" w:hAnsi="Times New Roman" w:cs="Times New Roman"/>
-                <w:sz w:val="24"/>
-                <w:szCs w:val="24"/>
-              </w:rPr>
-            </w:pPr>
-            <w:r>
-              <w:rPr>
-                <w:rFonts w:ascii="Times New Roman" w:hAnsi="Times New Roman" w:cs="Times New Roman"/>
-                <w:sz w:val="24"/>
-                <w:szCs w:val="24"/>
-              </w:rPr>
-              <w:t>Enrollment</w:t>
-            </w:r>
-          </w:p>
-        </w:tc>
-        <w:tc>
-          <w:tcPr>
-            <w:tcW w:w="4780" w:type="dxa"/>
-          </w:tcPr>
+                <w:lang w:val="id-ID"/>
+              </w:rPr>
+            </w:pPr>
+            <w:r>
+              <w:rPr>
+                <w:rFonts w:ascii="Times New Roman" w:hAnsi="Times New Roman" w:cs="Times New Roman"/>
+                <w:sz w:val="24"/>
+                <w:szCs w:val="24"/>
+                <w:lang w:val="id-ID"/>
+              </w:rPr>
+              <w:t>findById()</w:t>
+            </w:r>
+          </w:p>
           <w:p>
             <w:pPr>
               <w:pStyle w:val="ListParagraph"/>
@@ -3078,25 +2941,14 @@
                 <w:lang w:val="id-ID"/>
               </w:rPr>
             </w:pPr>
-            <w:proofErr w:type="spellStart"/>
-            <w:r>
-              <w:rPr>
-                <w:rFonts w:ascii="Times New Roman" w:hAnsi="Times New Roman" w:cs="Times New Roman"/>
-                <w:sz w:val="24"/>
-                <w:szCs w:val="24"/>
-                <w:lang w:val="id-ID"/>
-              </w:rPr>
-              <w:t>enrollCourse</w:t>
-            </w:r>
-            <w:proofErr w:type="spellEnd"/>
-            <w:r>
-              <w:rPr>
-                <w:rFonts w:ascii="Times New Roman" w:hAnsi="Times New Roman" w:cs="Times New Roman"/>
-                <w:sz w:val="24"/>
-                <w:szCs w:val="24"/>
-                <w:lang w:val="id-ID"/>
-              </w:rPr>
-              <w:t>()</w:t>
+            <w:r>
+              <w:rPr>
+                <w:rFonts w:ascii="Times New Roman" w:hAnsi="Times New Roman" w:cs="Times New Roman"/>
+                <w:sz w:val="24"/>
+                <w:szCs w:val="24"/>
+                <w:lang w:val="id-ID"/>
+              </w:rPr>
+              <w:t>findOrderItemById()</w:t>
             </w:r>
           </w:p>
         </w:tc>
@@ -3151,7 +3003,163 @@
                 <w:sz w:val="24"/>
                 <w:szCs w:val="24"/>
               </w:rPr>
-              <w:t>Finance</w:t>
+              <w:t>Payment</w:t>
+            </w:r>
+          </w:p>
+        </w:tc>
+        <w:tc>
+          <w:tcPr>
+            <w:tcW w:w="4780" w:type="dxa"/>
+          </w:tcPr>
+          <w:p>
+            <w:pPr>
+              <w:spacing w:line="360" w:lineRule="auto"/>
+              <w:rPr>
+                <w:rFonts w:ascii="Times New Roman" w:hAnsi="Times New Roman" w:cs="Times New Roman"/>
+                <w:sz w:val="24"/>
+                <w:szCs w:val="24"/>
+              </w:rPr>
+            </w:pPr>
+          </w:p>
+        </w:tc>
+      </w:tr>
+      <w:tr>
+        <w:tc>
+          <w:tcPr>
+            <w:tcW w:w="545" w:type="dxa"/>
+          </w:tcPr>
+          <w:p>
+            <w:pPr>
+              <w:spacing w:line="360" w:lineRule="auto"/>
+              <w:rPr>
+                <w:rFonts w:ascii="Times New Roman" w:hAnsi="Times New Roman" w:cs="Times New Roman"/>
+                <w:sz w:val="24"/>
+                <w:szCs w:val="24"/>
+              </w:rPr>
+            </w:pPr>
+          </w:p>
+        </w:tc>
+        <w:tc>
+          <w:tcPr>
+            <w:tcW w:w="1860" w:type="dxa"/>
+          </w:tcPr>
+          <w:p>
+            <w:pPr>
+              <w:spacing w:line="360" w:lineRule="auto"/>
+              <w:rPr>
+                <w:rFonts w:ascii="Times New Roman" w:hAnsi="Times New Roman" w:cs="Times New Roman"/>
+                <w:sz w:val="24"/>
+                <w:szCs w:val="24"/>
+              </w:rPr>
+            </w:pPr>
+          </w:p>
+        </w:tc>
+        <w:tc>
+          <w:tcPr>
+            <w:tcW w:w="2165" w:type="dxa"/>
+          </w:tcPr>
+          <w:p>
+            <w:pPr>
+              <w:spacing w:line="360" w:lineRule="auto"/>
+              <w:rPr>
+                <w:rFonts w:ascii="Times New Roman" w:hAnsi="Times New Roman" w:cs="Times New Roman"/>
+                <w:sz w:val="24"/>
+                <w:szCs w:val="24"/>
+              </w:rPr>
+            </w:pPr>
+            <w:r>
+              <w:rPr>
+                <w:rFonts w:ascii="Times New Roman" w:hAnsi="Times New Roman" w:cs="Times New Roman"/>
+                <w:sz w:val="24"/>
+                <w:szCs w:val="24"/>
+              </w:rPr>
+              <w:t>Qna</w:t>
+            </w:r>
+          </w:p>
+        </w:tc>
+        <w:tc>
+          <w:tcPr>
+            <w:tcW w:w="4780" w:type="dxa"/>
+          </w:tcPr>
+          <w:p>
+            <w:pPr>
+              <w:spacing w:line="360" w:lineRule="auto"/>
+              <w:rPr>
+                <w:rFonts w:ascii="Times New Roman" w:hAnsi="Times New Roman" w:cs="Times New Roman"/>
+                <w:sz w:val="24"/>
+                <w:szCs w:val="24"/>
+              </w:rPr>
+            </w:pPr>
+          </w:p>
+        </w:tc>
+      </w:tr>
+      <w:tr>
+        <w:tc>
+          <w:tcPr>
+            <w:tcW w:w="545" w:type="dxa"/>
+          </w:tcPr>
+          <w:p>
+            <w:pPr>
+              <w:spacing w:line="360" w:lineRule="auto"/>
+              <w:rPr>
+                <w:rFonts w:ascii="Times New Roman" w:hAnsi="Times New Roman" w:cs="Times New Roman"/>
+                <w:sz w:val="24"/>
+                <w:szCs w:val="24"/>
+              </w:rPr>
+            </w:pPr>
+            <w:r>
+              <w:rPr>
+                <w:rFonts w:ascii="Times New Roman" w:hAnsi="Times New Roman" w:cs="Times New Roman"/>
+                <w:sz w:val="24"/>
+                <w:szCs w:val="24"/>
+              </w:rPr>
+              <w:t>6.</w:t>
+            </w:r>
+          </w:p>
+        </w:tc>
+        <w:tc>
+          <w:tcPr>
+            <w:tcW w:w="1860" w:type="dxa"/>
+          </w:tcPr>
+          <w:p>
+            <w:pPr>
+              <w:spacing w:line="360" w:lineRule="auto"/>
+              <w:rPr>
+                <w:rFonts w:ascii="Times New Roman" w:hAnsi="Times New Roman" w:cs="Times New Roman"/>
+                <w:sz w:val="24"/>
+                <w:szCs w:val="24"/>
+              </w:rPr>
+            </w:pPr>
+            <w:r>
+              <w:rPr>
+                <w:rFonts w:ascii="Times New Roman" w:hAnsi="Times New Roman" w:cs="Times New Roman"/>
+                <w:sz w:val="24"/>
+                <w:szCs w:val="24"/>
+              </w:rPr>
+              <w:t>Order</w:t>
+            </w:r>
+          </w:p>
+        </w:tc>
+        <w:tc>
+          <w:tcPr>
+            <w:tcW w:w="2165" w:type="dxa"/>
+          </w:tcPr>
+          <w:p>
+            <w:pPr>
+              <w:spacing w:line="360" w:lineRule="auto"/>
+              <w:rPr>
+                <w:rFonts w:ascii="Times New Roman" w:hAnsi="Times New Roman" w:cs="Times New Roman"/>
+                <w:sz w:val="24"/>
+                <w:szCs w:val="24"/>
+              </w:rPr>
+            </w:pPr>
+            <w:r>
+              <w:rPr>
+                <w:rFonts w:ascii="Times New Roman" w:hAnsi="Times New Roman" w:cs="Times New Roman"/>
+                <w:sz w:val="24"/>
+                <w:szCs w:val="24"/>
+              </w:rPr>
+              <w:t>Authentication</w:t>
             </w:r>
           </w:p>
         </w:tc>
@@ -3169,51 +3177,149 @@
               <w:spacing w:line="360" w:lineRule="auto"/>
               <w:rPr>
                 <w:rFonts w:ascii="Times New Roman" w:hAnsi="Times New Roman" w:cs="Times New Roman"/>
-                <w:color w:val="FF0000"/>
-                <w:sz w:val="24"/>
-                <w:szCs w:val="24"/>
-                <w:lang w:val="id-ID"/>
-              </w:rPr>
-            </w:pPr>
-            <w:proofErr w:type="spellStart"/>
-            <w:r>
-              <w:rPr>
-                <w:rFonts w:ascii="Times New Roman" w:hAnsi="Times New Roman" w:cs="Times New Roman"/>
-                <w:sz w:val="24"/>
-                <w:szCs w:val="24"/>
-                <w:lang w:val="id-ID"/>
-              </w:rPr>
-              <w:t>s</w:t>
-            </w:r>
-            <w:r>
-              <w:rPr>
-                <w:rFonts w:ascii="Times New Roman" w:hAnsi="Times New Roman" w:cs="Times New Roman"/>
-                <w:sz w:val="24"/>
-                <w:szCs w:val="24"/>
-                <w:lang w:val="id-ID"/>
-              </w:rPr>
-              <w:t>ave</w:t>
-            </w:r>
-            <w:r>
-              <w:rPr>
-                <w:rFonts w:ascii="Times New Roman" w:hAnsi="Times New Roman" w:cs="Times New Roman"/>
-                <w:sz w:val="24"/>
-                <w:szCs w:val="24"/>
-                <w:lang w:val="id-ID"/>
-              </w:rPr>
-              <w:t>InstructorIncome</w:t>
-            </w:r>
-            <w:proofErr w:type="spellEnd"/>
-            <w:r>
-              <w:rPr>
-                <w:rFonts w:ascii="Times New Roman" w:hAnsi="Times New Roman" w:cs="Times New Roman"/>
-                <w:sz w:val="24"/>
-                <w:szCs w:val="24"/>
-                <w:lang w:val="id-ID"/>
-              </w:rPr>
-              <w:t>()</w:t>
-            </w:r>
-          </w:p>
+                <w:sz w:val="24"/>
+                <w:szCs w:val="24"/>
+              </w:rPr>
+            </w:pPr>
+            <w:r>
+              <w:rPr>
+                <w:rFonts w:ascii="Times New Roman" w:hAnsi="Times New Roman" w:cs="Times New Roman"/>
+                <w:sz w:val="24"/>
+                <w:szCs w:val="24"/>
+              </w:rPr>
+              <w:t>findUserById()</w:t>
+            </w:r>
+          </w:p>
+        </w:tc>
+      </w:tr>
+      <w:tr>
+        <w:tc>
+          <w:tcPr>
+            <w:tcW w:w="545" w:type="dxa"/>
+          </w:tcPr>
+          <w:p>
+            <w:pPr>
+              <w:spacing w:line="360" w:lineRule="auto"/>
+              <w:rPr>
+                <w:rFonts w:ascii="Times New Roman" w:hAnsi="Times New Roman" w:cs="Times New Roman"/>
+                <w:sz w:val="24"/>
+                <w:szCs w:val="24"/>
+              </w:rPr>
+            </w:pPr>
+          </w:p>
+        </w:tc>
+        <w:tc>
+          <w:tcPr>
+            <w:tcW w:w="1860" w:type="dxa"/>
+          </w:tcPr>
+          <w:p>
+            <w:pPr>
+              <w:spacing w:line="360" w:lineRule="auto"/>
+              <w:rPr>
+                <w:rFonts w:ascii="Times New Roman" w:hAnsi="Times New Roman" w:cs="Times New Roman"/>
+                <w:sz w:val="24"/>
+                <w:szCs w:val="24"/>
+              </w:rPr>
+            </w:pPr>
+          </w:p>
+        </w:tc>
+        <w:tc>
+          <w:tcPr>
+            <w:tcW w:w="2165" w:type="dxa"/>
+          </w:tcPr>
+          <w:p>
+            <w:pPr>
+              <w:spacing w:line="360" w:lineRule="auto"/>
+              <w:rPr>
+                <w:rFonts w:ascii="Times New Roman" w:hAnsi="Times New Roman" w:cs="Times New Roman"/>
+                <w:sz w:val="24"/>
+                <w:szCs w:val="24"/>
+              </w:rPr>
+            </w:pPr>
+            <w:r>
+              <w:rPr>
+                <w:rFonts w:ascii="Times New Roman" w:hAnsi="Times New Roman" w:cs="Times New Roman"/>
+                <w:sz w:val="24"/>
+                <w:szCs w:val="24"/>
+              </w:rPr>
+              <w:t>Course</w:t>
+            </w:r>
+          </w:p>
+        </w:tc>
+        <w:tc>
+          <w:tcPr>
+            <w:tcW w:w="4780" w:type="dxa"/>
+          </w:tcPr>
+          <w:p>
+            <w:pPr>
+              <w:spacing w:line="360" w:lineRule="auto"/>
+              <w:rPr>
+                <w:rFonts w:ascii="Times New Roman" w:hAnsi="Times New Roman" w:cs="Times New Roman"/>
+                <w:sz w:val="24"/>
+                <w:szCs w:val="24"/>
+              </w:rPr>
+            </w:pPr>
+          </w:p>
+        </w:tc>
+      </w:tr>
+      <w:tr>
+        <w:tc>
+          <w:tcPr>
+            <w:tcW w:w="545" w:type="dxa"/>
+          </w:tcPr>
+          <w:p>
+            <w:pPr>
+              <w:spacing w:line="360" w:lineRule="auto"/>
+              <w:rPr>
+                <w:rFonts w:ascii="Times New Roman" w:hAnsi="Times New Roman" w:cs="Times New Roman"/>
+                <w:sz w:val="24"/>
+                <w:szCs w:val="24"/>
+              </w:rPr>
+            </w:pPr>
+          </w:p>
+        </w:tc>
+        <w:tc>
+          <w:tcPr>
+            <w:tcW w:w="1860" w:type="dxa"/>
+          </w:tcPr>
+          <w:p>
+            <w:pPr>
+              <w:spacing w:line="360" w:lineRule="auto"/>
+              <w:rPr>
+                <w:rFonts w:ascii="Times New Roman" w:hAnsi="Times New Roman" w:cs="Times New Roman"/>
+                <w:sz w:val="24"/>
+                <w:szCs w:val="24"/>
+              </w:rPr>
+            </w:pPr>
+          </w:p>
+        </w:tc>
+        <w:tc>
+          <w:tcPr>
+            <w:tcW w:w="2165" w:type="dxa"/>
+          </w:tcPr>
+          <w:p>
+            <w:pPr>
+              <w:spacing w:line="360" w:lineRule="auto"/>
+              <w:rPr>
+                <w:rFonts w:ascii="Times New Roman" w:hAnsi="Times New Roman" w:cs="Times New Roman"/>
+                <w:sz w:val="24"/>
+                <w:szCs w:val="24"/>
+              </w:rPr>
+            </w:pPr>
+            <w:r>
+              <w:rPr>
+                <w:rFonts w:ascii="Times New Roman" w:hAnsi="Times New Roman" w:cs="Times New Roman"/>
+                <w:sz w:val="24"/>
+                <w:szCs w:val="24"/>
+              </w:rPr>
+              <w:t>Enrollment</w:t>
+            </w:r>
+          </w:p>
+        </w:tc>
+        <w:tc>
+          <w:tcPr>
+            <w:tcW w:w="4780" w:type="dxa"/>
+          </w:tcPr>
           <w:p>
             <w:pPr>
               <w:pStyle w:val="ListParagraph"/>
@@ -3229,35 +3335,15 @@
                 <w:lang w:val="id-ID"/>
               </w:rPr>
             </w:pPr>
-            <w:proofErr w:type="spellStart"/>
-            <w:r>
-              <w:rPr>
-                <w:rFonts w:ascii="Times New Roman" w:hAnsi="Times New Roman" w:cs="Times New Roman"/>
-                <w:sz w:val="24"/>
-                <w:szCs w:val="24"/>
-                <w:lang w:val="id-ID"/>
-              </w:rPr>
-              <w:t>s</w:t>
-            </w:r>
-            <w:r>
-              <w:rPr>
-                <w:rFonts w:ascii="Times New Roman" w:hAnsi="Times New Roman" w:cs="Times New Roman"/>
-                <w:sz w:val="24"/>
-                <w:szCs w:val="24"/>
-                <w:lang w:val="id-ID"/>
-              </w:rPr>
-              <w:t>ave</w:t>
-            </w:r>
-            <w:r>
-              <w:rPr>
-                <w:rFonts w:ascii="Times New Roman" w:hAnsi="Times New Roman" w:cs="Times New Roman"/>
-                <w:sz w:val="24"/>
-                <w:szCs w:val="24"/>
-                <w:lang w:val="id-ID"/>
-              </w:rPr>
-              <w:t>PlatformIncome</w:t>
-            </w:r>
-            <w:proofErr w:type="spellEnd"/>
+            <w:r>
+              <w:rPr>
+                <w:rFonts w:ascii="Times New Roman" w:hAnsi="Times New Roman" w:cs="Times New Roman"/>
+                <w:sz w:val="24"/>
+                <w:szCs w:val="24"/>
+                <w:lang w:val="id-ID"/>
+              </w:rPr>
+              <w:t>enrollCourse</w:t>
+            </w:r>
             <w:r>
               <w:rPr>
                 <w:rFonts w:ascii="Times New Roman" w:hAnsi="Times New Roman" w:cs="Times New Roman"/>
@@ -3320,7 +3406,7 @@
                 <w:sz w:val="24"/>
                 <w:szCs w:val="24"/>
               </w:rPr>
-              <w:t>Instructor</w:t>
+              <w:t>Finance</w:t>
             </w:r>
           </w:p>
         </w:tc>
@@ -3338,22 +3424,39 @@
               <w:spacing w:line="360" w:lineRule="auto"/>
               <w:rPr>
                 <w:rFonts w:ascii="Times New Roman" w:hAnsi="Times New Roman" w:cs="Times New Roman"/>
-                <w:sz w:val="24"/>
-                <w:szCs w:val="24"/>
-                <w:lang w:val="id-ID"/>
-              </w:rPr>
-            </w:pPr>
-            <w:proofErr w:type="spellStart"/>
-            <w:r>
-              <w:rPr>
-                <w:rFonts w:ascii="Times New Roman" w:hAnsi="Times New Roman" w:cs="Times New Roman"/>
-                <w:sz w:val="24"/>
-                <w:szCs w:val="24"/>
-                <w:lang w:val="id-ID"/>
-              </w:rPr>
-              <w:t>assignCourse</w:t>
-            </w:r>
-            <w:proofErr w:type="spellEnd"/>
+                <w:color w:val="FF0000"/>
+                <w:sz w:val="24"/>
+                <w:szCs w:val="24"/>
+                <w:lang w:val="id-ID"/>
+              </w:rPr>
+            </w:pPr>
+            <w:r>
+              <w:rPr>
+                <w:rFonts w:ascii="Times New Roman" w:hAnsi="Times New Roman" w:cs="Times New Roman"/>
+                <w:sz w:val="24"/>
+                <w:szCs w:val="24"/>
+                <w:lang w:val="id-ID"/>
+              </w:rPr>
+              <w:t>s</w:t>
+            </w:r>
+            <w:r>
+              <w:rPr>
+                <w:rFonts w:ascii="Times New Roman" w:hAnsi="Times New Roman" w:cs="Times New Roman"/>
+                <w:sz w:val="24"/>
+                <w:szCs w:val="24"/>
+                <w:lang w:val="id-ID"/>
+              </w:rPr>
+              <w:t>ave</w:t>
+            </w:r>
+            <w:r>
+              <w:rPr>
+                <w:rFonts w:ascii="Times New Roman" w:hAnsi="Times New Roman" w:cs="Times New Roman"/>
+                <w:sz w:val="24"/>
+                <w:szCs w:val="24"/>
+                <w:lang w:val="id-ID"/>
+              </w:rPr>
+              <w:t>InstructorIncome</w:t>
+            </w:r>
             <w:r>
               <w:rPr>
                 <w:rFonts w:ascii="Times New Roman" w:hAnsi="Times New Roman" w:cs="Times New Roman"/>
@@ -3364,66 +3467,6 @@
               <w:t>()</w:t>
             </w:r>
           </w:p>
-        </w:tc>
-      </w:tr>
-      <w:tr>
-        <w:tc>
-          <w:tcPr>
-            <w:tcW w:w="545" w:type="dxa"/>
-          </w:tcPr>
-          <w:p>
-            <w:pPr>
-              <w:spacing w:line="360" w:lineRule="auto"/>
-              <w:rPr>
-                <w:rFonts w:ascii="Times New Roman" w:hAnsi="Times New Roman" w:cs="Times New Roman"/>
-                <w:sz w:val="24"/>
-                <w:szCs w:val="24"/>
-              </w:rPr>
-            </w:pPr>
-          </w:p>
-        </w:tc>
-        <w:tc>
-          <w:tcPr>
-            <w:tcW w:w="1860" w:type="dxa"/>
-          </w:tcPr>
-          <w:p>
-            <w:pPr>
-              <w:spacing w:line="360" w:lineRule="auto"/>
-              <w:rPr>
-                <w:rFonts w:ascii="Times New Roman" w:hAnsi="Times New Roman" w:cs="Times New Roman"/>
-                <w:sz w:val="24"/>
-                <w:szCs w:val="24"/>
-              </w:rPr>
-            </w:pPr>
-          </w:p>
-        </w:tc>
-        <w:tc>
-          <w:tcPr>
-            <w:tcW w:w="2165" w:type="dxa"/>
-          </w:tcPr>
-          <w:p>
-            <w:pPr>
-              <w:spacing w:line="360" w:lineRule="auto"/>
-              <w:rPr>
-                <w:rFonts w:ascii="Times New Roman" w:hAnsi="Times New Roman" w:cs="Times New Roman"/>
-                <w:sz w:val="24"/>
-                <w:szCs w:val="24"/>
-              </w:rPr>
-            </w:pPr>
-            <w:r>
-              <w:rPr>
-                <w:rFonts w:ascii="Times New Roman" w:hAnsi="Times New Roman" w:cs="Times New Roman"/>
-                <w:sz w:val="24"/>
-                <w:szCs w:val="24"/>
-              </w:rPr>
-              <w:t>Payment</w:t>
-            </w:r>
-          </w:p>
-        </w:tc>
-        <w:tc>
-          <w:tcPr>
-            <w:tcW w:w="4780" w:type="dxa"/>
-          </w:tcPr>
           <w:p>
             <w:pPr>
               <w:pStyle w:val="ListParagraph"/>
@@ -3439,26 +3482,33 @@
                 <w:lang w:val="id-ID"/>
               </w:rPr>
             </w:pPr>
-            <w:proofErr w:type="spellStart"/>
-            <w:r>
-              <w:rPr>
-                <w:rFonts w:ascii="Times New Roman" w:hAnsi="Times New Roman" w:cs="Times New Roman"/>
-                <w:sz w:val="24"/>
-                <w:szCs w:val="24"/>
-                <w:lang w:val="id-ID"/>
-              </w:rPr>
-              <w:t>save</w:t>
-            </w:r>
-            <w:r>
-              <w:rPr>
-                <w:rFonts w:ascii="Times New Roman" w:hAnsi="Times New Roman" w:cs="Times New Roman"/>
-                <w:sz w:val="24"/>
-                <w:szCs w:val="24"/>
-                <w:lang w:val="id-ID"/>
-              </w:rPr>
-              <w:t>OrderPayment</w:t>
-            </w:r>
-            <w:proofErr w:type="spellEnd"/>
+            <w:r>
+              <w:rPr>
+                <w:rFonts w:ascii="Times New Roman" w:hAnsi="Times New Roman" w:cs="Times New Roman"/>
+                <w:sz w:val="24"/>
+                <w:szCs w:val="24"/>
+                <w:lang w:val="id-ID"/>
+              </w:rPr>
+              <w:t>s</w:t>
+            </w:r>
+            <w:r>
+              <w:rPr>
+                <w:rFonts w:ascii="Times New Roman" w:hAnsi="Times New Roman" w:cs="Times New Roman"/>
+                <w:sz w:val="24"/>
+                <w:szCs w:val="24"/>
+                <w:lang w:val="id-ID"/>
+              </w:rPr>
+              <w:t>ave</w:t>
+            </w:r>
+            <w:r>
+              <w:rPr>
+                <w:rFonts w:ascii="Times New Roman" w:hAnsi="Times New Roman" w:cs="Times New Roman"/>
+                <w:sz w:val="24"/>
+                <w:szCs w:val="24"/>
+                <w:lang w:val="id-ID"/>
+              </w:rPr>
+              <w:t>PlatformIncome</w:t>
+            </w:r>
             <w:r>
               <w:rPr>
                 <w:rFonts w:ascii="Times New Roman" w:hAnsi="Times New Roman" w:cs="Times New Roman"/>
@@ -3469,6 +3519,66 @@
               <w:t>()</w:t>
             </w:r>
           </w:p>
+        </w:tc>
+      </w:tr>
+      <w:tr>
+        <w:tc>
+          <w:tcPr>
+            <w:tcW w:w="545" w:type="dxa"/>
+          </w:tcPr>
+          <w:p>
+            <w:pPr>
+              <w:spacing w:line="360" w:lineRule="auto"/>
+              <w:rPr>
+                <w:rFonts w:ascii="Times New Roman" w:hAnsi="Times New Roman" w:cs="Times New Roman"/>
+                <w:sz w:val="24"/>
+                <w:szCs w:val="24"/>
+              </w:rPr>
+            </w:pPr>
+          </w:p>
+        </w:tc>
+        <w:tc>
+          <w:tcPr>
+            <w:tcW w:w="1860" w:type="dxa"/>
+          </w:tcPr>
+          <w:p>
+            <w:pPr>
+              <w:spacing w:line="360" w:lineRule="auto"/>
+              <w:rPr>
+                <w:rFonts w:ascii="Times New Roman" w:hAnsi="Times New Roman" w:cs="Times New Roman"/>
+                <w:sz w:val="24"/>
+                <w:szCs w:val="24"/>
+              </w:rPr>
+            </w:pPr>
+          </w:p>
+        </w:tc>
+        <w:tc>
+          <w:tcPr>
+            <w:tcW w:w="2165" w:type="dxa"/>
+          </w:tcPr>
+          <w:p>
+            <w:pPr>
+              <w:spacing w:line="360" w:lineRule="auto"/>
+              <w:rPr>
+                <w:rFonts w:ascii="Times New Roman" w:hAnsi="Times New Roman" w:cs="Times New Roman"/>
+                <w:sz w:val="24"/>
+                <w:szCs w:val="24"/>
+              </w:rPr>
+            </w:pPr>
+            <w:r>
+              <w:rPr>
+                <w:rFonts w:ascii="Times New Roman" w:hAnsi="Times New Roman" w:cs="Times New Roman"/>
+                <w:sz w:val="24"/>
+                <w:szCs w:val="24"/>
+              </w:rPr>
+              <w:t>Instructor</w:t>
+            </w:r>
+          </w:p>
+        </w:tc>
+        <w:tc>
+          <w:tcPr>
+            <w:tcW w:w="4780" w:type="dxa"/>
+          </w:tcPr>
           <w:p>
             <w:pPr>
               <w:pStyle w:val="ListParagraph"/>
@@ -3484,17 +3594,15 @@
                 <w:lang w:val="id-ID"/>
               </w:rPr>
             </w:pPr>
-            <w:proofErr w:type="spellStart"/>
-            <w:r>
-              <w:rPr>
-                <w:rFonts w:ascii="Times New Roman" w:hAnsi="Times New Roman" w:cs="Times New Roman"/>
-                <w:sz w:val="24"/>
-                <w:szCs w:val="24"/>
-                <w:lang w:val="id-ID"/>
-              </w:rPr>
-              <w:t>findByOrderId</w:t>
-            </w:r>
-            <w:proofErr w:type="spellEnd"/>
+            <w:r>
+              <w:rPr>
+                <w:rFonts w:ascii="Times New Roman" w:hAnsi="Times New Roman" w:cs="Times New Roman"/>
+                <w:sz w:val="24"/>
+                <w:szCs w:val="24"/>
+                <w:lang w:val="id-ID"/>
+              </w:rPr>
+              <w:t>assignCourse</w:t>
+            </w:r>
             <w:r>
               <w:rPr>
                 <w:rFonts w:ascii="Times New Roman" w:hAnsi="Times New Roman" w:cs="Times New Roman"/>
@@ -3521,14 +3629,6 @@
                 <w:szCs w:val="24"/>
               </w:rPr>
             </w:pPr>
-            <w:r>
-              <w:rPr>
-                <w:rFonts w:ascii="Times New Roman" w:hAnsi="Times New Roman" w:cs="Times New Roman"/>
-                <w:sz w:val="24"/>
-                <w:szCs w:val="24"/>
-              </w:rPr>
-              <w:t>7.</w:t>
-            </w:r>
           </w:p>
         </w:tc>
         <w:tc>
@@ -3544,6 +3644,21 @@
                 <w:szCs w:val="24"/>
               </w:rPr>
             </w:pPr>
+          </w:p>
+        </w:tc>
+        <w:tc>
+          <w:tcPr>
+            <w:tcW w:w="2165" w:type="dxa"/>
+          </w:tcPr>
+          <w:p>
+            <w:pPr>
+              <w:spacing w:line="360" w:lineRule="auto"/>
+              <w:rPr>
+                <w:rFonts w:ascii="Times New Roman" w:hAnsi="Times New Roman" w:cs="Times New Roman"/>
+                <w:sz w:val="24"/>
+                <w:szCs w:val="24"/>
+              </w:rPr>
+            </w:pPr>
             <w:r>
               <w:rPr>
                 <w:rFonts w:ascii="Times New Roman" w:hAnsi="Times New Roman" w:cs="Times New Roman"/>
@@ -3551,379 +3666,6 @@
                 <w:szCs w:val="24"/>
               </w:rPr>
               <w:t>Payment</w:t>
-            </w:r>
-          </w:p>
-        </w:tc>
-        <w:tc>
-          <w:tcPr>
-            <w:tcW w:w="2165" w:type="dxa"/>
-          </w:tcPr>
-          <w:p>
-            <w:pPr>
-              <w:spacing w:line="360" w:lineRule="auto"/>
-              <w:rPr>
-                <w:rFonts w:ascii="Times New Roman" w:hAnsi="Times New Roman" w:cs="Times New Roman"/>
-                <w:sz w:val="24"/>
-                <w:szCs w:val="24"/>
-              </w:rPr>
-            </w:pPr>
-            <w:r>
-              <w:rPr>
-                <w:rFonts w:ascii="Times New Roman" w:hAnsi="Times New Roman" w:cs="Times New Roman"/>
-                <w:sz w:val="24"/>
-                <w:szCs w:val="24"/>
-              </w:rPr>
-              <w:t>Authentication</w:t>
-            </w:r>
-          </w:p>
-        </w:tc>
-        <w:tc>
-          <w:tcPr>
-            <w:tcW w:w="4780" w:type="dxa"/>
-          </w:tcPr>
-          <w:p>
-            <w:pPr>
-              <w:spacing w:line="360" w:lineRule="auto"/>
-              <w:rPr>
-                <w:rFonts w:ascii="Times New Roman" w:hAnsi="Times New Roman" w:cs="Times New Roman"/>
-                <w:sz w:val="24"/>
-                <w:szCs w:val="24"/>
-              </w:rPr>
-            </w:pPr>
-          </w:p>
-        </w:tc>
-      </w:tr>
-      <w:tr>
-        <w:tc>
-          <w:tcPr>
-            <w:tcW w:w="545" w:type="dxa"/>
-          </w:tcPr>
-          <w:p>
-            <w:pPr>
-              <w:spacing w:line="360" w:lineRule="auto"/>
-              <w:rPr>
-                <w:rFonts w:ascii="Times New Roman" w:hAnsi="Times New Roman" w:cs="Times New Roman"/>
-                <w:sz w:val="24"/>
-                <w:szCs w:val="24"/>
-              </w:rPr>
-            </w:pPr>
-          </w:p>
-        </w:tc>
-        <w:tc>
-          <w:tcPr>
-            <w:tcW w:w="1860" w:type="dxa"/>
-          </w:tcPr>
-          <w:p>
-            <w:pPr>
-              <w:spacing w:line="360" w:lineRule="auto"/>
-              <w:rPr>
-                <w:rFonts w:ascii="Times New Roman" w:hAnsi="Times New Roman" w:cs="Times New Roman"/>
-                <w:sz w:val="24"/>
-                <w:szCs w:val="24"/>
-              </w:rPr>
-            </w:pPr>
-          </w:p>
-        </w:tc>
-        <w:tc>
-          <w:tcPr>
-            <w:tcW w:w="2165" w:type="dxa"/>
-          </w:tcPr>
-          <w:p>
-            <w:pPr>
-              <w:spacing w:line="360" w:lineRule="auto"/>
-              <w:rPr>
-                <w:rFonts w:ascii="Times New Roman" w:hAnsi="Times New Roman" w:cs="Times New Roman"/>
-                <w:sz w:val="24"/>
-                <w:szCs w:val="24"/>
-              </w:rPr>
-            </w:pPr>
-            <w:r>
-              <w:rPr>
-                <w:rFonts w:ascii="Times New Roman" w:hAnsi="Times New Roman" w:cs="Times New Roman"/>
-                <w:sz w:val="24"/>
-                <w:szCs w:val="24"/>
-              </w:rPr>
-              <w:t>Course</w:t>
-            </w:r>
-          </w:p>
-        </w:tc>
-        <w:tc>
-          <w:tcPr>
-            <w:tcW w:w="4780" w:type="dxa"/>
-          </w:tcPr>
-          <w:p>
-            <w:pPr>
-              <w:spacing w:line="360" w:lineRule="auto"/>
-              <w:rPr>
-                <w:rFonts w:ascii="Times New Roman" w:hAnsi="Times New Roman" w:cs="Times New Roman"/>
-                <w:sz w:val="24"/>
-                <w:szCs w:val="24"/>
-              </w:rPr>
-            </w:pPr>
-          </w:p>
-        </w:tc>
-      </w:tr>
-      <w:tr>
-        <w:tc>
-          <w:tcPr>
-            <w:tcW w:w="545" w:type="dxa"/>
-          </w:tcPr>
-          <w:p>
-            <w:pPr>
-              <w:spacing w:line="360" w:lineRule="auto"/>
-              <w:rPr>
-                <w:rFonts w:ascii="Times New Roman" w:hAnsi="Times New Roman" w:cs="Times New Roman"/>
-                <w:sz w:val="24"/>
-                <w:szCs w:val="24"/>
-              </w:rPr>
-            </w:pPr>
-          </w:p>
-        </w:tc>
-        <w:tc>
-          <w:tcPr>
-            <w:tcW w:w="1860" w:type="dxa"/>
-          </w:tcPr>
-          <w:p>
-            <w:pPr>
-              <w:spacing w:line="360" w:lineRule="auto"/>
-              <w:rPr>
-                <w:rFonts w:ascii="Times New Roman" w:hAnsi="Times New Roman" w:cs="Times New Roman"/>
-                <w:sz w:val="24"/>
-                <w:szCs w:val="24"/>
-              </w:rPr>
-            </w:pPr>
-          </w:p>
-        </w:tc>
-        <w:tc>
-          <w:tcPr>
-            <w:tcW w:w="2165" w:type="dxa"/>
-          </w:tcPr>
-          <w:p>
-            <w:pPr>
-              <w:spacing w:line="360" w:lineRule="auto"/>
-              <w:rPr>
-                <w:rFonts w:ascii="Times New Roman" w:hAnsi="Times New Roman" w:cs="Times New Roman"/>
-                <w:sz w:val="24"/>
-                <w:szCs w:val="24"/>
-              </w:rPr>
-            </w:pPr>
-            <w:r>
-              <w:rPr>
-                <w:rFonts w:ascii="Times New Roman" w:hAnsi="Times New Roman" w:cs="Times New Roman"/>
-                <w:sz w:val="24"/>
-                <w:szCs w:val="24"/>
-              </w:rPr>
-              <w:t>Enrollment</w:t>
-            </w:r>
-          </w:p>
-        </w:tc>
-        <w:tc>
-          <w:tcPr>
-            <w:tcW w:w="4780" w:type="dxa"/>
-          </w:tcPr>
-          <w:p>
-            <w:pPr>
-              <w:spacing w:line="360" w:lineRule="auto"/>
-              <w:rPr>
-                <w:rFonts w:ascii="Times New Roman" w:hAnsi="Times New Roman" w:cs="Times New Roman"/>
-                <w:sz w:val="24"/>
-                <w:szCs w:val="24"/>
-              </w:rPr>
-            </w:pPr>
-          </w:p>
-        </w:tc>
-      </w:tr>
-      <w:tr>
-        <w:tc>
-          <w:tcPr>
-            <w:tcW w:w="545" w:type="dxa"/>
-          </w:tcPr>
-          <w:p>
-            <w:pPr>
-              <w:spacing w:line="360" w:lineRule="auto"/>
-              <w:rPr>
-                <w:rFonts w:ascii="Times New Roman" w:hAnsi="Times New Roman" w:cs="Times New Roman"/>
-                <w:sz w:val="24"/>
-                <w:szCs w:val="24"/>
-              </w:rPr>
-            </w:pPr>
-          </w:p>
-        </w:tc>
-        <w:tc>
-          <w:tcPr>
-            <w:tcW w:w="1860" w:type="dxa"/>
-          </w:tcPr>
-          <w:p>
-            <w:pPr>
-              <w:spacing w:line="360" w:lineRule="auto"/>
-              <w:rPr>
-                <w:rFonts w:ascii="Times New Roman" w:hAnsi="Times New Roman" w:cs="Times New Roman"/>
-                <w:sz w:val="24"/>
-                <w:szCs w:val="24"/>
-              </w:rPr>
-            </w:pPr>
-          </w:p>
-        </w:tc>
-        <w:tc>
-          <w:tcPr>
-            <w:tcW w:w="2165" w:type="dxa"/>
-          </w:tcPr>
-          <w:p>
-            <w:pPr>
-              <w:spacing w:line="360" w:lineRule="auto"/>
-              <w:rPr>
-                <w:rFonts w:ascii="Times New Roman" w:hAnsi="Times New Roman" w:cs="Times New Roman"/>
-                <w:sz w:val="24"/>
-                <w:szCs w:val="24"/>
-              </w:rPr>
-            </w:pPr>
-            <w:r>
-              <w:rPr>
-                <w:rFonts w:ascii="Times New Roman" w:hAnsi="Times New Roman" w:cs="Times New Roman"/>
-                <w:sz w:val="24"/>
-                <w:szCs w:val="24"/>
-              </w:rPr>
-              <w:t>Finance</w:t>
-            </w:r>
-          </w:p>
-        </w:tc>
-        <w:tc>
-          <w:tcPr>
-            <w:tcW w:w="4780" w:type="dxa"/>
-          </w:tcPr>
-          <w:p>
-            <w:pPr>
-              <w:spacing w:line="360" w:lineRule="auto"/>
-              <w:rPr>
-                <w:rFonts w:ascii="Times New Roman" w:hAnsi="Times New Roman" w:cs="Times New Roman"/>
-                <w:sz w:val="24"/>
-                <w:szCs w:val="24"/>
-              </w:rPr>
-            </w:pPr>
-          </w:p>
-        </w:tc>
-      </w:tr>
-      <w:tr>
-        <w:tc>
-          <w:tcPr>
-            <w:tcW w:w="545" w:type="dxa"/>
-          </w:tcPr>
-          <w:p>
-            <w:pPr>
-              <w:spacing w:line="360" w:lineRule="auto"/>
-              <w:rPr>
-                <w:rFonts w:ascii="Times New Roman" w:hAnsi="Times New Roman" w:cs="Times New Roman"/>
-                <w:sz w:val="24"/>
-                <w:szCs w:val="24"/>
-              </w:rPr>
-            </w:pPr>
-          </w:p>
-        </w:tc>
-        <w:tc>
-          <w:tcPr>
-            <w:tcW w:w="1860" w:type="dxa"/>
-          </w:tcPr>
-          <w:p>
-            <w:pPr>
-              <w:spacing w:line="360" w:lineRule="auto"/>
-              <w:rPr>
-                <w:rFonts w:ascii="Times New Roman" w:hAnsi="Times New Roman" w:cs="Times New Roman"/>
-                <w:sz w:val="24"/>
-                <w:szCs w:val="24"/>
-              </w:rPr>
-            </w:pPr>
-          </w:p>
-        </w:tc>
-        <w:tc>
-          <w:tcPr>
-            <w:tcW w:w="2165" w:type="dxa"/>
-          </w:tcPr>
-          <w:p>
-            <w:pPr>
-              <w:spacing w:line="360" w:lineRule="auto"/>
-              <w:rPr>
-                <w:rFonts w:ascii="Times New Roman" w:hAnsi="Times New Roman" w:cs="Times New Roman"/>
-                <w:sz w:val="24"/>
-                <w:szCs w:val="24"/>
-              </w:rPr>
-            </w:pPr>
-            <w:r>
-              <w:rPr>
-                <w:rFonts w:ascii="Times New Roman" w:hAnsi="Times New Roman" w:cs="Times New Roman"/>
-                <w:sz w:val="24"/>
-                <w:szCs w:val="24"/>
-              </w:rPr>
-              <w:t>Instructor</w:t>
-            </w:r>
-          </w:p>
-        </w:tc>
-        <w:tc>
-          <w:tcPr>
-            <w:tcW w:w="4780" w:type="dxa"/>
-          </w:tcPr>
-          <w:p>
-            <w:pPr>
-              <w:spacing w:line="360" w:lineRule="auto"/>
-              <w:rPr>
-                <w:rFonts w:ascii="Times New Roman" w:hAnsi="Times New Roman" w:cs="Times New Roman"/>
-                <w:sz w:val="24"/>
-                <w:szCs w:val="24"/>
-              </w:rPr>
-            </w:pPr>
-          </w:p>
-        </w:tc>
-      </w:tr>
-      <w:tr>
-        <w:tc>
-          <w:tcPr>
-            <w:tcW w:w="545" w:type="dxa"/>
-          </w:tcPr>
-          <w:p>
-            <w:pPr>
-              <w:spacing w:line="360" w:lineRule="auto"/>
-              <w:rPr>
-                <w:rFonts w:ascii="Times New Roman" w:hAnsi="Times New Roman" w:cs="Times New Roman"/>
-                <w:sz w:val="24"/>
-                <w:szCs w:val="24"/>
-              </w:rPr>
-            </w:pPr>
-          </w:p>
-        </w:tc>
-        <w:tc>
-          <w:tcPr>
-            <w:tcW w:w="1860" w:type="dxa"/>
-          </w:tcPr>
-          <w:p>
-            <w:pPr>
-              <w:spacing w:line="360" w:lineRule="auto"/>
-              <w:rPr>
-                <w:rFonts w:ascii="Times New Roman" w:hAnsi="Times New Roman" w:cs="Times New Roman"/>
-                <w:sz w:val="24"/>
-                <w:szCs w:val="24"/>
-              </w:rPr>
-            </w:pPr>
-          </w:p>
-        </w:tc>
-        <w:tc>
-          <w:tcPr>
-            <w:tcW w:w="2165" w:type="dxa"/>
-          </w:tcPr>
-          <w:p>
-            <w:pPr>
-              <w:spacing w:line="360" w:lineRule="auto"/>
-              <w:rPr>
-                <w:rFonts w:ascii="Times New Roman" w:hAnsi="Times New Roman" w:cs="Times New Roman"/>
-                <w:sz w:val="24"/>
-                <w:szCs w:val="24"/>
-              </w:rPr>
-            </w:pPr>
-            <w:r>
-              <w:rPr>
-                <w:rFonts w:ascii="Times New Roman" w:hAnsi="Times New Roman" w:cs="Times New Roman"/>
-                <w:sz w:val="24"/>
-                <w:szCs w:val="24"/>
-              </w:rPr>
-              <w:t>Order</w:t>
             </w:r>
           </w:p>
         </w:tc>
@@ -3946,7 +3688,576 @@
                 <w:lang w:val="id-ID"/>
               </w:rPr>
             </w:pPr>
-            <w:proofErr w:type="spellStart"/>
+            <w:r>
+              <w:rPr>
+                <w:rFonts w:ascii="Times New Roman" w:hAnsi="Times New Roman" w:cs="Times New Roman"/>
+                <w:sz w:val="24"/>
+                <w:szCs w:val="24"/>
+                <w:lang w:val="id-ID"/>
+              </w:rPr>
+              <w:t>save</w:t>
+            </w:r>
+            <w:r>
+              <w:rPr>
+                <w:rFonts w:ascii="Times New Roman" w:hAnsi="Times New Roman" w:cs="Times New Roman"/>
+                <w:sz w:val="24"/>
+                <w:szCs w:val="24"/>
+                <w:lang w:val="id-ID"/>
+              </w:rPr>
+              <w:t>OrderPayment</w:t>
+            </w:r>
+            <w:r>
+              <w:rPr>
+                <w:rFonts w:ascii="Times New Roman" w:hAnsi="Times New Roman" w:cs="Times New Roman"/>
+                <w:sz w:val="24"/>
+                <w:szCs w:val="24"/>
+                <w:lang w:val="id-ID"/>
+              </w:rPr>
+              <w:t>()</w:t>
+            </w:r>
+          </w:p>
+          <w:p>
+            <w:pPr>
+              <w:pStyle w:val="ListParagraph"/>
+              <w:numPr>
+                <w:ilvl w:val="0"/>
+                <w:numId w:val="1"/>
+              </w:numPr>
+              <w:spacing w:line="360" w:lineRule="auto"/>
+              <w:rPr>
+                <w:rFonts w:ascii="Times New Roman" w:hAnsi="Times New Roman" w:cs="Times New Roman"/>
+                <w:sz w:val="24"/>
+                <w:szCs w:val="24"/>
+                <w:lang w:val="id-ID"/>
+              </w:rPr>
+            </w:pPr>
+            <w:r>
+              <w:rPr>
+                <w:rFonts w:ascii="Times New Roman" w:hAnsi="Times New Roman" w:cs="Times New Roman"/>
+                <w:sz w:val="24"/>
+                <w:szCs w:val="24"/>
+                <w:lang w:val="id-ID"/>
+              </w:rPr>
+              <w:t>findByOrderId()</w:t>
+            </w:r>
+          </w:p>
+        </w:tc>
+      </w:tr>
+      <w:tr>
+        <w:tc>
+          <w:tcPr>
+            <w:tcW w:w="545" w:type="dxa"/>
+          </w:tcPr>
+          <w:p>
+            <w:pPr>
+              <w:spacing w:line="360" w:lineRule="auto"/>
+              <w:rPr>
+                <w:rFonts w:ascii="Times New Roman" w:hAnsi="Times New Roman" w:cs="Times New Roman"/>
+                <w:sz w:val="24"/>
+                <w:szCs w:val="24"/>
+              </w:rPr>
+            </w:pPr>
+          </w:p>
+        </w:tc>
+        <w:tc>
+          <w:tcPr>
+            <w:tcW w:w="1860" w:type="dxa"/>
+          </w:tcPr>
+          <w:p>
+            <w:pPr>
+              <w:spacing w:line="360" w:lineRule="auto"/>
+              <w:rPr>
+                <w:rFonts w:ascii="Times New Roman" w:hAnsi="Times New Roman" w:cs="Times New Roman"/>
+                <w:sz w:val="24"/>
+                <w:szCs w:val="24"/>
+              </w:rPr>
+            </w:pPr>
+          </w:p>
+        </w:tc>
+        <w:tc>
+          <w:tcPr>
+            <w:tcW w:w="2165" w:type="dxa"/>
+          </w:tcPr>
+          <w:p>
+            <w:pPr>
+              <w:spacing w:line="360" w:lineRule="auto"/>
+              <w:rPr>
+                <w:rFonts w:ascii="Times New Roman" w:hAnsi="Times New Roman" w:cs="Times New Roman"/>
+                <w:sz w:val="24"/>
+                <w:szCs w:val="24"/>
+              </w:rPr>
+            </w:pPr>
+            <w:r>
+              <w:rPr>
+                <w:rFonts w:ascii="Times New Roman" w:hAnsi="Times New Roman" w:cs="Times New Roman"/>
+                <w:sz w:val="24"/>
+                <w:szCs w:val="24"/>
+              </w:rPr>
+              <w:t>Qna</w:t>
+            </w:r>
+          </w:p>
+        </w:tc>
+        <w:tc>
+          <w:tcPr>
+            <w:tcW w:w="4780" w:type="dxa"/>
+          </w:tcPr>
+          <w:p>
+            <w:pPr>
+              <w:pStyle w:val="ListParagraph"/>
+              <w:numPr>
+                <w:ilvl w:val="0"/>
+                <w:numId w:val="1"/>
+              </w:numPr>
+              <w:spacing w:line="360" w:lineRule="auto"/>
+              <w:rPr>
+                <w:rFonts w:ascii="Times New Roman" w:hAnsi="Times New Roman" w:cs="Times New Roman"/>
+                <w:sz w:val="24"/>
+                <w:szCs w:val="24"/>
+                <w:lang w:val="id-ID"/>
+              </w:rPr>
+            </w:pPr>
+          </w:p>
+        </w:tc>
+      </w:tr>
+      <w:tr>
+        <w:tc>
+          <w:tcPr>
+            <w:tcW w:w="545" w:type="dxa"/>
+          </w:tcPr>
+          <w:p>
+            <w:pPr>
+              <w:spacing w:line="360" w:lineRule="auto"/>
+              <w:rPr>
+                <w:rFonts w:ascii="Times New Roman" w:hAnsi="Times New Roman" w:cs="Times New Roman"/>
+                <w:sz w:val="24"/>
+                <w:szCs w:val="24"/>
+              </w:rPr>
+            </w:pPr>
+            <w:r>
+              <w:rPr>
+                <w:rFonts w:ascii="Times New Roman" w:hAnsi="Times New Roman" w:cs="Times New Roman"/>
+                <w:sz w:val="24"/>
+                <w:szCs w:val="24"/>
+              </w:rPr>
+              <w:t>7.</w:t>
+            </w:r>
+          </w:p>
+        </w:tc>
+        <w:tc>
+          <w:tcPr>
+            <w:tcW w:w="1860" w:type="dxa"/>
+          </w:tcPr>
+          <w:p>
+            <w:pPr>
+              <w:spacing w:line="360" w:lineRule="auto"/>
+              <w:rPr>
+                <w:rFonts w:ascii="Times New Roman" w:hAnsi="Times New Roman" w:cs="Times New Roman"/>
+                <w:sz w:val="24"/>
+                <w:szCs w:val="24"/>
+              </w:rPr>
+            </w:pPr>
+            <w:r>
+              <w:rPr>
+                <w:rFonts w:ascii="Times New Roman" w:hAnsi="Times New Roman" w:cs="Times New Roman"/>
+                <w:sz w:val="24"/>
+                <w:szCs w:val="24"/>
+              </w:rPr>
+              <w:t>Payment</w:t>
+            </w:r>
+          </w:p>
+        </w:tc>
+        <w:tc>
+          <w:tcPr>
+            <w:tcW w:w="2165" w:type="dxa"/>
+          </w:tcPr>
+          <w:p>
+            <w:pPr>
+              <w:spacing w:line="360" w:lineRule="auto"/>
+              <w:rPr>
+                <w:rFonts w:ascii="Times New Roman" w:hAnsi="Times New Roman" w:cs="Times New Roman"/>
+                <w:sz w:val="24"/>
+                <w:szCs w:val="24"/>
+              </w:rPr>
+            </w:pPr>
+            <w:r>
+              <w:rPr>
+                <w:rFonts w:ascii="Times New Roman" w:hAnsi="Times New Roman" w:cs="Times New Roman"/>
+                <w:sz w:val="24"/>
+                <w:szCs w:val="24"/>
+              </w:rPr>
+              <w:t>Authentication</w:t>
+            </w:r>
+          </w:p>
+        </w:tc>
+        <w:tc>
+          <w:tcPr>
+            <w:tcW w:w="4780" w:type="dxa"/>
+          </w:tcPr>
+          <w:p>
+            <w:pPr>
+              <w:spacing w:line="360" w:lineRule="auto"/>
+              <w:rPr>
+                <w:rFonts w:ascii="Times New Roman" w:hAnsi="Times New Roman" w:cs="Times New Roman"/>
+                <w:sz w:val="24"/>
+                <w:szCs w:val="24"/>
+              </w:rPr>
+            </w:pPr>
+          </w:p>
+        </w:tc>
+      </w:tr>
+      <w:tr>
+        <w:tc>
+          <w:tcPr>
+            <w:tcW w:w="545" w:type="dxa"/>
+          </w:tcPr>
+          <w:p>
+            <w:pPr>
+              <w:spacing w:line="360" w:lineRule="auto"/>
+              <w:rPr>
+                <w:rFonts w:ascii="Times New Roman" w:hAnsi="Times New Roman" w:cs="Times New Roman"/>
+                <w:sz w:val="24"/>
+                <w:szCs w:val="24"/>
+              </w:rPr>
+            </w:pPr>
+          </w:p>
+        </w:tc>
+        <w:tc>
+          <w:tcPr>
+            <w:tcW w:w="1860" w:type="dxa"/>
+          </w:tcPr>
+          <w:p>
+            <w:pPr>
+              <w:spacing w:line="360" w:lineRule="auto"/>
+              <w:rPr>
+                <w:rFonts w:ascii="Times New Roman" w:hAnsi="Times New Roman" w:cs="Times New Roman"/>
+                <w:sz w:val="24"/>
+                <w:szCs w:val="24"/>
+              </w:rPr>
+            </w:pPr>
+          </w:p>
+        </w:tc>
+        <w:tc>
+          <w:tcPr>
+            <w:tcW w:w="2165" w:type="dxa"/>
+          </w:tcPr>
+          <w:p>
+            <w:pPr>
+              <w:spacing w:line="360" w:lineRule="auto"/>
+              <w:rPr>
+                <w:rFonts w:ascii="Times New Roman" w:hAnsi="Times New Roman" w:cs="Times New Roman"/>
+                <w:sz w:val="24"/>
+                <w:szCs w:val="24"/>
+              </w:rPr>
+            </w:pPr>
+            <w:r>
+              <w:rPr>
+                <w:rFonts w:ascii="Times New Roman" w:hAnsi="Times New Roman" w:cs="Times New Roman"/>
+                <w:sz w:val="24"/>
+                <w:szCs w:val="24"/>
+              </w:rPr>
+              <w:t>Course</w:t>
+            </w:r>
+          </w:p>
+        </w:tc>
+        <w:tc>
+          <w:tcPr>
+            <w:tcW w:w="4780" w:type="dxa"/>
+          </w:tcPr>
+          <w:p>
+            <w:pPr>
+              <w:spacing w:line="360" w:lineRule="auto"/>
+              <w:rPr>
+                <w:rFonts w:ascii="Times New Roman" w:hAnsi="Times New Roman" w:cs="Times New Roman"/>
+                <w:sz w:val="24"/>
+                <w:szCs w:val="24"/>
+              </w:rPr>
+            </w:pPr>
+          </w:p>
+        </w:tc>
+      </w:tr>
+      <w:tr>
+        <w:tc>
+          <w:tcPr>
+            <w:tcW w:w="545" w:type="dxa"/>
+          </w:tcPr>
+          <w:p>
+            <w:pPr>
+              <w:spacing w:line="360" w:lineRule="auto"/>
+              <w:rPr>
+                <w:rFonts w:ascii="Times New Roman" w:hAnsi="Times New Roman" w:cs="Times New Roman"/>
+                <w:sz w:val="24"/>
+                <w:szCs w:val="24"/>
+              </w:rPr>
+            </w:pPr>
+          </w:p>
+        </w:tc>
+        <w:tc>
+          <w:tcPr>
+            <w:tcW w:w="1860" w:type="dxa"/>
+          </w:tcPr>
+          <w:p>
+            <w:pPr>
+              <w:spacing w:line="360" w:lineRule="auto"/>
+              <w:rPr>
+                <w:rFonts w:ascii="Times New Roman" w:hAnsi="Times New Roman" w:cs="Times New Roman"/>
+                <w:sz w:val="24"/>
+                <w:szCs w:val="24"/>
+              </w:rPr>
+            </w:pPr>
+          </w:p>
+        </w:tc>
+        <w:tc>
+          <w:tcPr>
+            <w:tcW w:w="2165" w:type="dxa"/>
+          </w:tcPr>
+          <w:p>
+            <w:pPr>
+              <w:spacing w:line="360" w:lineRule="auto"/>
+              <w:rPr>
+                <w:rFonts w:ascii="Times New Roman" w:hAnsi="Times New Roman" w:cs="Times New Roman"/>
+                <w:sz w:val="24"/>
+                <w:szCs w:val="24"/>
+              </w:rPr>
+            </w:pPr>
+            <w:r>
+              <w:rPr>
+                <w:rFonts w:ascii="Times New Roman" w:hAnsi="Times New Roman" w:cs="Times New Roman"/>
+                <w:sz w:val="24"/>
+                <w:szCs w:val="24"/>
+              </w:rPr>
+              <w:t>Enrollment</w:t>
+            </w:r>
+          </w:p>
+        </w:tc>
+        <w:tc>
+          <w:tcPr>
+            <w:tcW w:w="4780" w:type="dxa"/>
+          </w:tcPr>
+          <w:p>
+            <w:pPr>
+              <w:spacing w:line="360" w:lineRule="auto"/>
+              <w:rPr>
+                <w:rFonts w:ascii="Times New Roman" w:hAnsi="Times New Roman" w:cs="Times New Roman"/>
+                <w:sz w:val="24"/>
+                <w:szCs w:val="24"/>
+              </w:rPr>
+            </w:pPr>
+          </w:p>
+        </w:tc>
+      </w:tr>
+      <w:tr>
+        <w:tc>
+          <w:tcPr>
+            <w:tcW w:w="545" w:type="dxa"/>
+          </w:tcPr>
+          <w:p>
+            <w:pPr>
+              <w:spacing w:line="360" w:lineRule="auto"/>
+              <w:rPr>
+                <w:rFonts w:ascii="Times New Roman" w:hAnsi="Times New Roman" w:cs="Times New Roman"/>
+                <w:sz w:val="24"/>
+                <w:szCs w:val="24"/>
+              </w:rPr>
+            </w:pPr>
+          </w:p>
+        </w:tc>
+        <w:tc>
+          <w:tcPr>
+            <w:tcW w:w="1860" w:type="dxa"/>
+          </w:tcPr>
+          <w:p>
+            <w:pPr>
+              <w:spacing w:line="360" w:lineRule="auto"/>
+              <w:rPr>
+                <w:rFonts w:ascii="Times New Roman" w:hAnsi="Times New Roman" w:cs="Times New Roman"/>
+                <w:sz w:val="24"/>
+                <w:szCs w:val="24"/>
+              </w:rPr>
+            </w:pPr>
+          </w:p>
+        </w:tc>
+        <w:tc>
+          <w:tcPr>
+            <w:tcW w:w="2165" w:type="dxa"/>
+          </w:tcPr>
+          <w:p>
+            <w:pPr>
+              <w:spacing w:line="360" w:lineRule="auto"/>
+              <w:rPr>
+                <w:rFonts w:ascii="Times New Roman" w:hAnsi="Times New Roman" w:cs="Times New Roman"/>
+                <w:sz w:val="24"/>
+                <w:szCs w:val="24"/>
+              </w:rPr>
+            </w:pPr>
+            <w:r>
+              <w:rPr>
+                <w:rFonts w:ascii="Times New Roman" w:hAnsi="Times New Roman" w:cs="Times New Roman"/>
+                <w:sz w:val="24"/>
+                <w:szCs w:val="24"/>
+              </w:rPr>
+              <w:t>Finance</w:t>
+            </w:r>
+          </w:p>
+        </w:tc>
+        <w:tc>
+          <w:tcPr>
+            <w:tcW w:w="4780" w:type="dxa"/>
+          </w:tcPr>
+          <w:p>
+            <w:pPr>
+              <w:spacing w:line="360" w:lineRule="auto"/>
+              <w:rPr>
+                <w:rFonts w:ascii="Times New Roman" w:hAnsi="Times New Roman" w:cs="Times New Roman"/>
+                <w:sz w:val="24"/>
+                <w:szCs w:val="24"/>
+              </w:rPr>
+            </w:pPr>
+          </w:p>
+        </w:tc>
+      </w:tr>
+      <w:tr>
+        <w:tc>
+          <w:tcPr>
+            <w:tcW w:w="545" w:type="dxa"/>
+          </w:tcPr>
+          <w:p>
+            <w:pPr>
+              <w:spacing w:line="360" w:lineRule="auto"/>
+              <w:rPr>
+                <w:rFonts w:ascii="Times New Roman" w:hAnsi="Times New Roman" w:cs="Times New Roman"/>
+                <w:sz w:val="24"/>
+                <w:szCs w:val="24"/>
+              </w:rPr>
+            </w:pPr>
+          </w:p>
+        </w:tc>
+        <w:tc>
+          <w:tcPr>
+            <w:tcW w:w="1860" w:type="dxa"/>
+          </w:tcPr>
+          <w:p>
+            <w:pPr>
+              <w:spacing w:line="360" w:lineRule="auto"/>
+              <w:rPr>
+                <w:rFonts w:ascii="Times New Roman" w:hAnsi="Times New Roman" w:cs="Times New Roman"/>
+                <w:sz w:val="24"/>
+                <w:szCs w:val="24"/>
+              </w:rPr>
+            </w:pPr>
+          </w:p>
+        </w:tc>
+        <w:tc>
+          <w:tcPr>
+            <w:tcW w:w="2165" w:type="dxa"/>
+          </w:tcPr>
+          <w:p>
+            <w:pPr>
+              <w:spacing w:line="360" w:lineRule="auto"/>
+              <w:rPr>
+                <w:rFonts w:ascii="Times New Roman" w:hAnsi="Times New Roman" w:cs="Times New Roman"/>
+                <w:sz w:val="24"/>
+                <w:szCs w:val="24"/>
+              </w:rPr>
+            </w:pPr>
+            <w:r>
+              <w:rPr>
+                <w:rFonts w:ascii="Times New Roman" w:hAnsi="Times New Roman" w:cs="Times New Roman"/>
+                <w:sz w:val="24"/>
+                <w:szCs w:val="24"/>
+              </w:rPr>
+              <w:t>Instructor</w:t>
+            </w:r>
+          </w:p>
+        </w:tc>
+        <w:tc>
+          <w:tcPr>
+            <w:tcW w:w="4780" w:type="dxa"/>
+          </w:tcPr>
+          <w:p>
+            <w:pPr>
+              <w:spacing w:line="360" w:lineRule="auto"/>
+              <w:rPr>
+                <w:rFonts w:ascii="Times New Roman" w:hAnsi="Times New Roman" w:cs="Times New Roman"/>
+                <w:sz w:val="24"/>
+                <w:szCs w:val="24"/>
+              </w:rPr>
+            </w:pPr>
+          </w:p>
+        </w:tc>
+      </w:tr>
+      <w:tr>
+        <w:tc>
+          <w:tcPr>
+            <w:tcW w:w="545" w:type="dxa"/>
+          </w:tcPr>
+          <w:p>
+            <w:pPr>
+              <w:spacing w:line="360" w:lineRule="auto"/>
+              <w:rPr>
+                <w:rFonts w:ascii="Times New Roman" w:hAnsi="Times New Roman" w:cs="Times New Roman"/>
+                <w:sz w:val="24"/>
+                <w:szCs w:val="24"/>
+              </w:rPr>
+            </w:pPr>
+          </w:p>
+        </w:tc>
+        <w:tc>
+          <w:tcPr>
+            <w:tcW w:w="1860" w:type="dxa"/>
+          </w:tcPr>
+          <w:p>
+            <w:pPr>
+              <w:spacing w:line="360" w:lineRule="auto"/>
+              <w:rPr>
+                <w:rFonts w:ascii="Times New Roman" w:hAnsi="Times New Roman" w:cs="Times New Roman"/>
+                <w:sz w:val="24"/>
+                <w:szCs w:val="24"/>
+              </w:rPr>
+            </w:pPr>
+          </w:p>
+        </w:tc>
+        <w:tc>
+          <w:tcPr>
+            <w:tcW w:w="2165" w:type="dxa"/>
+          </w:tcPr>
+          <w:p>
+            <w:pPr>
+              <w:spacing w:line="360" w:lineRule="auto"/>
+              <w:rPr>
+                <w:rFonts w:ascii="Times New Roman" w:hAnsi="Times New Roman" w:cs="Times New Roman"/>
+                <w:sz w:val="24"/>
+                <w:szCs w:val="24"/>
+              </w:rPr>
+            </w:pPr>
+            <w:r>
+              <w:rPr>
+                <w:rFonts w:ascii="Times New Roman" w:hAnsi="Times New Roman" w:cs="Times New Roman"/>
+                <w:sz w:val="24"/>
+                <w:szCs w:val="24"/>
+              </w:rPr>
+              <w:t>Order</w:t>
+            </w:r>
+          </w:p>
+        </w:tc>
+        <w:tc>
+          <w:tcPr>
+            <w:tcW w:w="4780" w:type="dxa"/>
+          </w:tcPr>
+          <w:p>
+            <w:pPr>
+              <w:pStyle w:val="ListParagraph"/>
+              <w:numPr>
+                <w:ilvl w:val="0"/>
+                <w:numId w:val="1"/>
+              </w:numPr>
+              <w:spacing w:line="360" w:lineRule="auto"/>
+              <w:rPr>
+                <w:rFonts w:ascii="Times New Roman" w:hAnsi="Times New Roman" w:cs="Times New Roman"/>
+                <w:sz w:val="24"/>
+                <w:szCs w:val="24"/>
+                <w:lang w:val="id-ID"/>
+              </w:rPr>
+            </w:pPr>
             <w:r>
               <w:rPr>
                 <w:rFonts w:ascii="Times New Roman" w:hAnsi="Times New Roman" w:cs="Times New Roman"/>
@@ -3956,7 +4267,6 @@
               </w:rPr>
               <w:t>updatePaymentStatus</w:t>
             </w:r>
-            <w:proofErr w:type="spellEnd"/>
             <w:r>
               <w:rPr>
                 <w:rFonts w:ascii="Times New Roman" w:hAnsi="Times New Roman" w:cs="Times New Roman"/>
@@ -3966,6 +4276,547 @@
               </w:rPr>
               <w:t>()</w:t>
             </w:r>
+          </w:p>
+        </w:tc>
+      </w:tr>
+      <w:tr>
+        <w:tc>
+          <w:tcPr>
+            <w:tcW w:w="545" w:type="dxa"/>
+          </w:tcPr>
+          <w:p>
+            <w:pPr>
+              <w:spacing w:line="360" w:lineRule="auto"/>
+              <w:rPr>
+                <w:rFonts w:ascii="Times New Roman" w:hAnsi="Times New Roman" w:cs="Times New Roman"/>
+                <w:sz w:val="24"/>
+                <w:szCs w:val="24"/>
+              </w:rPr>
+            </w:pPr>
+          </w:p>
+        </w:tc>
+        <w:tc>
+          <w:tcPr>
+            <w:tcW w:w="1860" w:type="dxa"/>
+          </w:tcPr>
+          <w:p>
+            <w:pPr>
+              <w:spacing w:line="360" w:lineRule="auto"/>
+              <w:rPr>
+                <w:rFonts w:ascii="Times New Roman" w:hAnsi="Times New Roman" w:cs="Times New Roman"/>
+                <w:sz w:val="24"/>
+                <w:szCs w:val="24"/>
+              </w:rPr>
+            </w:pPr>
+          </w:p>
+        </w:tc>
+        <w:tc>
+          <w:tcPr>
+            <w:tcW w:w="2165" w:type="dxa"/>
+          </w:tcPr>
+          <w:p>
+            <w:pPr>
+              <w:spacing w:line="360" w:lineRule="auto"/>
+              <w:rPr>
+                <w:rFonts w:ascii="Times New Roman" w:hAnsi="Times New Roman" w:cs="Times New Roman"/>
+                <w:sz w:val="24"/>
+                <w:szCs w:val="24"/>
+              </w:rPr>
+            </w:pPr>
+            <w:r>
+              <w:rPr>
+                <w:rFonts w:ascii="Times New Roman" w:hAnsi="Times New Roman" w:cs="Times New Roman"/>
+                <w:sz w:val="24"/>
+                <w:szCs w:val="24"/>
+              </w:rPr>
+              <w:t>Qna</w:t>
+            </w:r>
+          </w:p>
+        </w:tc>
+        <w:tc>
+          <w:tcPr>
+            <w:tcW w:w="4780" w:type="dxa"/>
+          </w:tcPr>
+          <w:p>
+            <w:pPr>
+              <w:spacing w:line="360" w:lineRule="auto"/>
+              <w:rPr>
+                <w:rFonts w:ascii="Times New Roman" w:hAnsi="Times New Roman" w:cs="Times New Roman"/>
+                <w:sz w:val="24"/>
+                <w:szCs w:val="24"/>
+                <w:lang w:val="id-ID"/>
+              </w:rPr>
+            </w:pPr>
+          </w:p>
+        </w:tc>
+      </w:tr>
+      <w:tr>
+        <w:tc>
+          <w:tcPr>
+            <w:tcW w:w="545" w:type="dxa"/>
+          </w:tcPr>
+          <w:p>
+            <w:pPr>
+              <w:spacing w:line="360" w:lineRule="auto"/>
+              <w:rPr>
+                <w:rFonts w:ascii="Times New Roman" w:hAnsi="Times New Roman" w:cs="Times New Roman"/>
+                <w:sz w:val="24"/>
+                <w:szCs w:val="24"/>
+              </w:rPr>
+            </w:pPr>
+            <w:r>
+              <w:rPr>
+                <w:rFonts w:ascii="Times New Roman" w:hAnsi="Times New Roman" w:cs="Times New Roman"/>
+                <w:sz w:val="24"/>
+                <w:szCs w:val="24"/>
+              </w:rPr>
+              <w:t>8.</w:t>
+            </w:r>
+          </w:p>
+        </w:tc>
+        <w:tc>
+          <w:tcPr>
+            <w:tcW w:w="1860" w:type="dxa"/>
+          </w:tcPr>
+          <w:p>
+            <w:pPr>
+              <w:spacing w:line="360" w:lineRule="auto"/>
+              <w:rPr>
+                <w:rFonts w:ascii="Times New Roman" w:hAnsi="Times New Roman" w:cs="Times New Roman"/>
+                <w:sz w:val="24"/>
+                <w:szCs w:val="24"/>
+              </w:rPr>
+            </w:pPr>
+            <w:r>
+              <w:rPr>
+                <w:rFonts w:ascii="Times New Roman" w:hAnsi="Times New Roman" w:cs="Times New Roman"/>
+                <w:sz w:val="24"/>
+                <w:szCs w:val="24"/>
+              </w:rPr>
+              <w:t>Qna</w:t>
+            </w:r>
+          </w:p>
+        </w:tc>
+        <w:tc>
+          <w:tcPr>
+            <w:tcW w:w="2165" w:type="dxa"/>
+          </w:tcPr>
+          <w:p>
+            <w:pPr>
+              <w:spacing w:line="360" w:lineRule="auto"/>
+              <w:rPr>
+                <w:rFonts w:ascii="Times New Roman" w:hAnsi="Times New Roman" w:cs="Times New Roman"/>
+                <w:sz w:val="24"/>
+                <w:szCs w:val="24"/>
+              </w:rPr>
+            </w:pPr>
+            <w:r>
+              <w:rPr>
+                <w:rFonts w:ascii="Times New Roman" w:hAnsi="Times New Roman" w:cs="Times New Roman"/>
+                <w:sz w:val="24"/>
+                <w:szCs w:val="24"/>
+              </w:rPr>
+              <w:t>Authentication</w:t>
+            </w:r>
+          </w:p>
+        </w:tc>
+        <w:tc>
+          <w:tcPr>
+            <w:tcW w:w="4780" w:type="dxa"/>
+          </w:tcPr>
+          <w:p>
+            <w:pPr>
+              <w:pStyle w:val="ListParagraph"/>
+              <w:numPr>
+                <w:ilvl w:val="0"/>
+                <w:numId w:val="1"/>
+              </w:numPr>
+              <w:spacing w:line="360" w:lineRule="auto"/>
+              <w:rPr>
+                <w:rFonts w:ascii="Times New Roman" w:hAnsi="Times New Roman" w:cs="Times New Roman"/>
+                <w:sz w:val="24"/>
+                <w:szCs w:val="24"/>
+                <w:lang w:val="id-ID"/>
+              </w:rPr>
+            </w:pPr>
+            <w:r>
+              <w:rPr>
+                <w:rFonts w:ascii="Times New Roman" w:hAnsi="Times New Roman" w:cs="Times New Roman"/>
+                <w:sz w:val="24"/>
+                <w:szCs w:val="24"/>
+                <w:lang w:val="id-ID"/>
+              </w:rPr>
+              <w:t>findUserById()</w:t>
+            </w:r>
+          </w:p>
+        </w:tc>
+      </w:tr>
+      <w:tr>
+        <w:tc>
+          <w:tcPr>
+            <w:tcW w:w="545" w:type="dxa"/>
+          </w:tcPr>
+          <w:p>
+            <w:pPr>
+              <w:spacing w:line="360" w:lineRule="auto"/>
+              <w:rPr>
+                <w:rFonts w:ascii="Times New Roman" w:hAnsi="Times New Roman" w:cs="Times New Roman"/>
+                <w:sz w:val="24"/>
+                <w:szCs w:val="24"/>
+              </w:rPr>
+            </w:pPr>
+          </w:p>
+        </w:tc>
+        <w:tc>
+          <w:tcPr>
+            <w:tcW w:w="1860" w:type="dxa"/>
+          </w:tcPr>
+          <w:p>
+            <w:pPr>
+              <w:spacing w:line="360" w:lineRule="auto"/>
+              <w:rPr>
+                <w:rFonts w:ascii="Times New Roman" w:hAnsi="Times New Roman" w:cs="Times New Roman"/>
+                <w:sz w:val="24"/>
+                <w:szCs w:val="24"/>
+              </w:rPr>
+            </w:pPr>
+          </w:p>
+        </w:tc>
+        <w:tc>
+          <w:tcPr>
+            <w:tcW w:w="2165" w:type="dxa"/>
+          </w:tcPr>
+          <w:p>
+            <w:pPr>
+              <w:spacing w:line="360" w:lineRule="auto"/>
+              <w:rPr>
+                <w:rFonts w:ascii="Times New Roman" w:hAnsi="Times New Roman" w:cs="Times New Roman"/>
+                <w:sz w:val="24"/>
+                <w:szCs w:val="24"/>
+              </w:rPr>
+            </w:pPr>
+            <w:r>
+              <w:rPr>
+                <w:rFonts w:ascii="Times New Roman" w:hAnsi="Times New Roman" w:cs="Times New Roman"/>
+                <w:sz w:val="24"/>
+                <w:szCs w:val="24"/>
+              </w:rPr>
+              <w:t>Course</w:t>
+            </w:r>
+          </w:p>
+        </w:tc>
+        <w:tc>
+          <w:tcPr>
+            <w:tcW w:w="4780" w:type="dxa"/>
+          </w:tcPr>
+          <w:p>
+            <w:pPr>
+              <w:pStyle w:val="ListParagraph"/>
+              <w:numPr>
+                <w:ilvl w:val="0"/>
+                <w:numId w:val="1"/>
+              </w:numPr>
+              <w:spacing w:line="360" w:lineRule="auto"/>
+              <w:rPr>
+                <w:rFonts w:ascii="Times New Roman" w:hAnsi="Times New Roman" w:cs="Times New Roman"/>
+                <w:sz w:val="24"/>
+                <w:szCs w:val="24"/>
+                <w:lang w:val="id-ID"/>
+              </w:rPr>
+            </w:pPr>
+            <w:r>
+              <w:rPr>
+                <w:rFonts w:ascii="Times New Roman" w:hAnsi="Times New Roman" w:cs="Times New Roman"/>
+                <w:sz w:val="24"/>
+                <w:szCs w:val="24"/>
+                <w:lang w:val="id-ID"/>
+              </w:rPr>
+              <w:t>findLessonById()</w:t>
+            </w:r>
+          </w:p>
+        </w:tc>
+      </w:tr>
+      <w:tr>
+        <w:tc>
+          <w:tcPr>
+            <w:tcW w:w="545" w:type="dxa"/>
+          </w:tcPr>
+          <w:p>
+            <w:pPr>
+              <w:spacing w:line="360" w:lineRule="auto"/>
+              <w:rPr>
+                <w:rFonts w:ascii="Times New Roman" w:hAnsi="Times New Roman" w:cs="Times New Roman"/>
+                <w:sz w:val="24"/>
+                <w:szCs w:val="24"/>
+              </w:rPr>
+            </w:pPr>
+          </w:p>
+        </w:tc>
+        <w:tc>
+          <w:tcPr>
+            <w:tcW w:w="1860" w:type="dxa"/>
+          </w:tcPr>
+          <w:p>
+            <w:pPr>
+              <w:spacing w:line="360" w:lineRule="auto"/>
+              <w:rPr>
+                <w:rFonts w:ascii="Times New Roman" w:hAnsi="Times New Roman" w:cs="Times New Roman"/>
+                <w:sz w:val="24"/>
+                <w:szCs w:val="24"/>
+              </w:rPr>
+            </w:pPr>
+          </w:p>
+        </w:tc>
+        <w:tc>
+          <w:tcPr>
+            <w:tcW w:w="2165" w:type="dxa"/>
+          </w:tcPr>
+          <w:p>
+            <w:pPr>
+              <w:spacing w:line="360" w:lineRule="auto"/>
+              <w:rPr>
+                <w:rFonts w:ascii="Times New Roman" w:hAnsi="Times New Roman" w:cs="Times New Roman"/>
+                <w:sz w:val="24"/>
+                <w:szCs w:val="24"/>
+              </w:rPr>
+            </w:pPr>
+            <w:r>
+              <w:rPr>
+                <w:rFonts w:ascii="Times New Roman" w:hAnsi="Times New Roman" w:cs="Times New Roman"/>
+                <w:sz w:val="24"/>
+                <w:szCs w:val="24"/>
+              </w:rPr>
+              <w:t>Enrollment</w:t>
+            </w:r>
+          </w:p>
+        </w:tc>
+        <w:tc>
+          <w:tcPr>
+            <w:tcW w:w="4780" w:type="dxa"/>
+          </w:tcPr>
+          <w:p>
+            <w:pPr>
+              <w:spacing w:line="360" w:lineRule="auto"/>
+              <w:rPr>
+                <w:rFonts w:ascii="Times New Roman" w:hAnsi="Times New Roman" w:cs="Times New Roman"/>
+                <w:sz w:val="24"/>
+                <w:szCs w:val="24"/>
+                <w:lang w:val="id-ID"/>
+              </w:rPr>
+            </w:pPr>
+          </w:p>
+        </w:tc>
+      </w:tr>
+      <w:tr>
+        <w:tc>
+          <w:tcPr>
+            <w:tcW w:w="545" w:type="dxa"/>
+          </w:tcPr>
+          <w:p>
+            <w:pPr>
+              <w:spacing w:line="360" w:lineRule="auto"/>
+              <w:rPr>
+                <w:rFonts w:ascii="Times New Roman" w:hAnsi="Times New Roman" w:cs="Times New Roman"/>
+                <w:sz w:val="24"/>
+                <w:szCs w:val="24"/>
+              </w:rPr>
+            </w:pPr>
+          </w:p>
+        </w:tc>
+        <w:tc>
+          <w:tcPr>
+            <w:tcW w:w="1860" w:type="dxa"/>
+          </w:tcPr>
+          <w:p>
+            <w:pPr>
+              <w:spacing w:line="360" w:lineRule="auto"/>
+              <w:rPr>
+                <w:rFonts w:ascii="Times New Roman" w:hAnsi="Times New Roman" w:cs="Times New Roman"/>
+                <w:sz w:val="24"/>
+                <w:szCs w:val="24"/>
+              </w:rPr>
+            </w:pPr>
+          </w:p>
+        </w:tc>
+        <w:tc>
+          <w:tcPr>
+            <w:tcW w:w="2165" w:type="dxa"/>
+          </w:tcPr>
+          <w:p>
+            <w:pPr>
+              <w:spacing w:line="360" w:lineRule="auto"/>
+              <w:rPr>
+                <w:rFonts w:ascii="Times New Roman" w:hAnsi="Times New Roman" w:cs="Times New Roman"/>
+                <w:sz w:val="24"/>
+                <w:szCs w:val="24"/>
+              </w:rPr>
+            </w:pPr>
+            <w:r>
+              <w:rPr>
+                <w:rFonts w:ascii="Times New Roman" w:hAnsi="Times New Roman" w:cs="Times New Roman"/>
+                <w:sz w:val="24"/>
+                <w:szCs w:val="24"/>
+              </w:rPr>
+              <w:t>Finance</w:t>
+            </w:r>
+          </w:p>
+        </w:tc>
+        <w:tc>
+          <w:tcPr>
+            <w:tcW w:w="4780" w:type="dxa"/>
+          </w:tcPr>
+          <w:p>
+            <w:pPr>
+              <w:spacing w:line="360" w:lineRule="auto"/>
+              <w:rPr>
+                <w:rFonts w:ascii="Times New Roman" w:hAnsi="Times New Roman" w:cs="Times New Roman"/>
+                <w:sz w:val="24"/>
+                <w:szCs w:val="24"/>
+                <w:lang w:val="id-ID"/>
+              </w:rPr>
+            </w:pPr>
+          </w:p>
+        </w:tc>
+      </w:tr>
+      <w:tr>
+        <w:tc>
+          <w:tcPr>
+            <w:tcW w:w="545" w:type="dxa"/>
+          </w:tcPr>
+          <w:p>
+            <w:pPr>
+              <w:spacing w:line="360" w:lineRule="auto"/>
+              <w:rPr>
+                <w:rFonts w:ascii="Times New Roman" w:hAnsi="Times New Roman" w:cs="Times New Roman"/>
+                <w:sz w:val="24"/>
+                <w:szCs w:val="24"/>
+              </w:rPr>
+            </w:pPr>
+          </w:p>
+        </w:tc>
+        <w:tc>
+          <w:tcPr>
+            <w:tcW w:w="1860" w:type="dxa"/>
+          </w:tcPr>
+          <w:p>
+            <w:pPr>
+              <w:spacing w:line="360" w:lineRule="auto"/>
+              <w:rPr>
+                <w:rFonts w:ascii="Times New Roman" w:hAnsi="Times New Roman" w:cs="Times New Roman"/>
+                <w:sz w:val="24"/>
+                <w:szCs w:val="24"/>
+              </w:rPr>
+            </w:pPr>
+          </w:p>
+        </w:tc>
+        <w:tc>
+          <w:tcPr>
+            <w:tcW w:w="2165" w:type="dxa"/>
+          </w:tcPr>
+          <w:p>
+            <w:pPr>
+              <w:spacing w:line="360" w:lineRule="auto"/>
+              <w:rPr>
+                <w:rFonts w:ascii="Times New Roman" w:hAnsi="Times New Roman" w:cs="Times New Roman"/>
+                <w:sz w:val="24"/>
+                <w:szCs w:val="24"/>
+              </w:rPr>
+            </w:pPr>
+            <w:r>
+              <w:rPr>
+                <w:rFonts w:ascii="Times New Roman" w:hAnsi="Times New Roman" w:cs="Times New Roman"/>
+                <w:sz w:val="24"/>
+                <w:szCs w:val="24"/>
+              </w:rPr>
+              <w:t>Instructor</w:t>
+            </w:r>
+          </w:p>
+        </w:tc>
+        <w:tc>
+          <w:tcPr>
+            <w:tcW w:w="4780" w:type="dxa"/>
+          </w:tcPr>
+          <w:p>
+            <w:pPr>
+              <w:spacing w:line="360" w:lineRule="auto"/>
+              <w:rPr>
+                <w:rFonts w:ascii="Times New Roman" w:hAnsi="Times New Roman" w:cs="Times New Roman"/>
+                <w:sz w:val="24"/>
+                <w:szCs w:val="24"/>
+                <w:lang w:val="id-ID"/>
+              </w:rPr>
+            </w:pPr>
+          </w:p>
+        </w:tc>
+      </w:tr>
+      <w:tr>
+        <w:tc>
+          <w:tcPr>
+            <w:tcW w:w="545" w:type="dxa"/>
+          </w:tcPr>
+          <w:p>
+            <w:pPr>
+              <w:spacing w:line="360" w:lineRule="auto"/>
+              <w:rPr>
+                <w:rFonts w:ascii="Times New Roman" w:hAnsi="Times New Roman" w:cs="Times New Roman"/>
+                <w:sz w:val="24"/>
+                <w:szCs w:val="24"/>
+              </w:rPr>
+            </w:pPr>
+          </w:p>
+        </w:tc>
+        <w:tc>
+          <w:tcPr>
+            <w:tcW w:w="1860" w:type="dxa"/>
+          </w:tcPr>
+          <w:p>
+            <w:pPr>
+              <w:spacing w:line="360" w:lineRule="auto"/>
+              <w:rPr>
+                <w:rFonts w:ascii="Times New Roman" w:hAnsi="Times New Roman" w:cs="Times New Roman"/>
+                <w:sz w:val="24"/>
+                <w:szCs w:val="24"/>
+              </w:rPr>
+            </w:pPr>
+          </w:p>
+        </w:tc>
+        <w:tc>
+          <w:tcPr>
+            <w:tcW w:w="2165" w:type="dxa"/>
+          </w:tcPr>
+          <w:p>
+            <w:pPr>
+              <w:spacing w:line="360" w:lineRule="auto"/>
+              <w:rPr>
+                <w:rFonts w:ascii="Times New Roman" w:hAnsi="Times New Roman" w:cs="Times New Roman"/>
+                <w:sz w:val="24"/>
+                <w:szCs w:val="24"/>
+              </w:rPr>
+            </w:pPr>
+            <w:r>
+              <w:rPr>
+                <w:rFonts w:ascii="Times New Roman" w:hAnsi="Times New Roman" w:cs="Times New Roman"/>
+                <w:sz w:val="24"/>
+                <w:szCs w:val="24"/>
+              </w:rPr>
+              <w:t>Order</w:t>
+            </w:r>
+          </w:p>
+        </w:tc>
+        <w:tc>
+          <w:tcPr>
+            <w:tcW w:w="4780" w:type="dxa"/>
+          </w:tcPr>
+          <w:p>
+            <w:pPr>
+              <w:spacing w:line="360" w:lineRule="auto"/>
+              <w:rPr>
+                <w:rFonts w:ascii="Times New Roman" w:hAnsi="Times New Roman" w:cs="Times New Roman"/>
+                <w:sz w:val="24"/>
+                <w:szCs w:val="24"/>
+                <w:lang w:val="id-ID"/>
+              </w:rPr>
+            </w:pPr>
           </w:p>
         </w:tc>
       </w:tr>

</xml_diff>